<commit_message>
Fix: Fix requirements for ScheduledAction
</commit_message>
<xml_diff>
--- a/assignmentAndReport/appunti.docx
+++ b/assignmentAndReport/appunti.docx
@@ -29,7 +29,13 @@
         <w:rPr>
           <w:color w:val="EE0000"/>
         </w:rPr>
-        <w:t># RIFARE FREEZE REQUIREMENTS ALLA FINE</w:t>
+        <w:t xml:space="preserve"># </w:t>
+      </w:r>
+      <w:r>
+        <w:rPr>
+          <w:color w:val="EE0000"/>
+        </w:rPr>
+        <w:t>AGGIUNGERE A REQUIREMENTS LE LIBRERIE CHE USO PER LE PARTI SUCCESSIVE IN MODO DICHIARATIVO SENZA FREEZE</w:t>
       </w:r>
     </w:p>
     <w:p>
@@ -63,15 +69,7 @@
         <w:t>Tempi tutti in UTC</w:t>
       </w:r>
       <w:r>
-        <w:t xml:space="preserve"> senza </w:t>
-      </w:r>
-      <w:proofErr w:type="spellStart"/>
-      <w:r>
-        <w:t>timezone</w:t>
-      </w:r>
-      <w:proofErr w:type="spellEnd"/>
-      <w:r>
-        <w:t xml:space="preserve"> per non creare problematiche</w:t>
+        <w:t xml:space="preserve"> senza timezone per non creare problematiche</w:t>
       </w:r>
       <w:r>
         <w:t>, sistema metrico</w:t>
@@ -98,15 +96,7 @@
         </w:numPr>
       </w:pPr>
       <w:r>
-        <w:t xml:space="preserve">In DDL “” necessari per mantenere naming convention, altrimenti </w:t>
-      </w:r>
-      <w:proofErr w:type="spellStart"/>
-      <w:r>
-        <w:t>Supabase</w:t>
-      </w:r>
-      <w:proofErr w:type="spellEnd"/>
-      <w:r>
-        <w:t xml:space="preserve"> mette tutto minuscolo</w:t>
+        <w:t>In DDL “” necessari per mantenere naming convention, altrimenti Supabase mette tutto minuscolo</w:t>
       </w:r>
     </w:p>
     <w:p>
@@ -118,31 +108,7 @@
         </w:numPr>
       </w:pPr>
       <w:r>
-        <w:t xml:space="preserve">Query </w:t>
-      </w:r>
-      <w:proofErr w:type="spellStart"/>
-      <w:r>
-        <w:t>sql</w:t>
-      </w:r>
-      <w:proofErr w:type="spellEnd"/>
-      <w:r>
-        <w:t xml:space="preserve"> eseguite da interfaccia perché in </w:t>
-      </w:r>
-      <w:proofErr w:type="spellStart"/>
-      <w:r>
-        <w:t>venv</w:t>
-      </w:r>
-      <w:proofErr w:type="spellEnd"/>
-      <w:r>
-        <w:t xml:space="preserve"> </w:t>
-      </w:r>
-      <w:proofErr w:type="spellStart"/>
-      <w:r>
-        <w:t>supabase</w:t>
-      </w:r>
-      <w:proofErr w:type="spellEnd"/>
-      <w:r>
-        <w:t xml:space="preserve"> non vuole saperne di funzionare</w:t>
+        <w:t>Query sql eseguite da interfaccia perché in venv supabase non vuole saperne di funzionare</w:t>
       </w:r>
     </w:p>
     <w:p>
@@ -158,14 +124,6 @@
       </w:r>
     </w:p>
     <w:p>
-      <w:r>
-        <w:t>COSE FATTE</w:t>
-      </w:r>
-      <w:r>
-        <w:t xml:space="preserve"> PRE </w:t>
-      </w:r>
-    </w:p>
-    <w:p>
       <w:pPr>
         <w:pStyle w:val="Paragrafoelenco"/>
         <w:numPr>
@@ -174,13 +132,7 @@
         </w:numPr>
       </w:pPr>
       <w:r>
-        <w:t xml:space="preserve">Creo </w:t>
-      </w:r>
-      <w:r>
-        <w:t xml:space="preserve">e strutturo </w:t>
-      </w:r>
-      <w:r>
-        <w:t>repository (non documento come, metto il link e basta)</w:t>
+        <w:t>Nello yaml 3.11 per compatibilità con librerie varie in ambiente production</w:t>
       </w:r>
     </w:p>
     <w:p>
@@ -192,23 +144,45 @@
         </w:numPr>
       </w:pPr>
       <w:r>
+        <w:t>Logging, datetime. Json, os, pathlib non in requirements perché standard python</w:t>
+      </w:r>
+    </w:p>
+    <w:p>
+      <w:r>
+        <w:t>COSE FATTE</w:t>
+      </w:r>
+      <w:r>
+        <w:t xml:space="preserve"> PRE </w:t>
+      </w:r>
+    </w:p>
+    <w:p>
+      <w:pPr>
+        <w:pStyle w:val="Paragrafoelenco"/>
+        <w:numPr>
+          <w:ilvl w:val="0"/>
+          <w:numId w:val="1"/>
+        </w:numPr>
+      </w:pPr>
+      <w:r>
         <w:t xml:space="preserve">Creo </w:t>
       </w:r>
-      <w:proofErr w:type="spellStart"/>
-      <w:r>
-        <w:t>virtual</w:t>
-      </w:r>
-      <w:proofErr w:type="spellEnd"/>
-      <w:r>
-        <w:t xml:space="preserve"> </w:t>
-      </w:r>
-      <w:proofErr w:type="spellStart"/>
-      <w:r>
-        <w:t>environment</w:t>
-      </w:r>
-      <w:proofErr w:type="spellEnd"/>
-      <w:r>
-        <w:t xml:space="preserve">, installo librerie e freezo: </w:t>
+      <w:r>
+        <w:t xml:space="preserve">e strutturo </w:t>
+      </w:r>
+      <w:r>
+        <w:t>repository (non documento come, metto il link e basta)</w:t>
+      </w:r>
+    </w:p>
+    <w:p>
+      <w:pPr>
+        <w:pStyle w:val="Paragrafoelenco"/>
+        <w:numPr>
+          <w:ilvl w:val="0"/>
+          <w:numId w:val="1"/>
+        </w:numPr>
+      </w:pPr>
+      <w:r>
+        <w:t xml:space="preserve">Creo virtual environment, installo librerie e freezo: </w:t>
       </w:r>
     </w:p>
     <w:p>
@@ -219,27 +193,9 @@
           <w:numId w:val="1"/>
         </w:numPr>
       </w:pPr>
-      <w:proofErr w:type="spellStart"/>
-      <w:r>
-        <w:t>python</w:t>
-      </w:r>
-      <w:proofErr w:type="spellEnd"/>
-      <w:r>
-        <w:t xml:space="preserve"> -m </w:t>
-      </w:r>
-      <w:proofErr w:type="spellStart"/>
-      <w:r>
-        <w:t>venv</w:t>
-      </w:r>
-      <w:proofErr w:type="spellEnd"/>
-      <w:r>
-        <w:t xml:space="preserve"> </w:t>
-      </w:r>
-      <w:proofErr w:type="spellStart"/>
-      <w:r>
-        <w:t>venv</w:t>
-      </w:r>
-      <w:proofErr w:type="spellEnd"/>
+      <w:r>
+        <w:t>python -m venv venv</w:t>
+      </w:r>
     </w:p>
     <w:p>
       <w:pPr>
@@ -249,19 +205,9 @@
           <w:numId w:val="1"/>
         </w:numPr>
       </w:pPr>
-      <w:proofErr w:type="spellStart"/>
-      <w:r>
-        <w:t>venv</w:t>
-      </w:r>
-      <w:proofErr w:type="spellEnd"/>
-      <w:r>
-        <w:t>\Scripts\</w:t>
-      </w:r>
-      <w:proofErr w:type="spellStart"/>
-      <w:r>
-        <w:t>activate</w:t>
-      </w:r>
-      <w:proofErr w:type="spellEnd"/>
+      <w:r>
+        <w:t>venv\Scripts\activate</w:t>
+      </w:r>
     </w:p>
     <w:p>
       <w:pPr>
@@ -271,51 +217,9 @@
           <w:numId w:val="1"/>
         </w:numPr>
       </w:pPr>
-      <w:proofErr w:type="spellStart"/>
-      <w:r>
-        <w:t>pip</w:t>
-      </w:r>
-      <w:proofErr w:type="spellEnd"/>
-      <w:r>
-        <w:t xml:space="preserve"> </w:t>
-      </w:r>
-      <w:proofErr w:type="spellStart"/>
-      <w:r>
-        <w:t>install</w:t>
-      </w:r>
-      <w:proofErr w:type="spellEnd"/>
-      <w:r>
-        <w:t xml:space="preserve"> </w:t>
-      </w:r>
-      <w:proofErr w:type="spellStart"/>
-      <w:r>
-        <w:t>requests</w:t>
-      </w:r>
-      <w:proofErr w:type="spellEnd"/>
-      <w:r>
-        <w:t xml:space="preserve"> </w:t>
-      </w:r>
-      <w:proofErr w:type="spellStart"/>
-      <w:r>
-        <w:t>pandas</w:t>
-      </w:r>
-      <w:proofErr w:type="spellEnd"/>
-      <w:r>
-        <w:t xml:space="preserve"> </w:t>
-      </w:r>
-      <w:proofErr w:type="spellStart"/>
-      <w:r>
-        <w:t>sqlalchemy</w:t>
-      </w:r>
-      <w:proofErr w:type="spellEnd"/>
-      <w:r>
-        <w:t xml:space="preserve"> psycopg2-binary </w:t>
-      </w:r>
-      <w:proofErr w:type="spellStart"/>
-      <w:r>
-        <w:t>python-dotenv</w:t>
-      </w:r>
-      <w:proofErr w:type="spellEnd"/>
+      <w:r>
+        <w:t>pip install requests pandas sqlalchemy psycopg2-binary python-dotenv</w:t>
+      </w:r>
     </w:p>
     <w:p>
       <w:pPr>
@@ -325,21 +229,8 @@
           <w:numId w:val="1"/>
         </w:numPr>
       </w:pPr>
-      <w:proofErr w:type="spellStart"/>
-      <w:r>
-        <w:t>pip</w:t>
-      </w:r>
-      <w:proofErr w:type="spellEnd"/>
-      <w:r>
-        <w:t xml:space="preserve"> </w:t>
-      </w:r>
-      <w:proofErr w:type="spellStart"/>
-      <w:r>
-        <w:t>freeze</w:t>
-      </w:r>
-      <w:proofErr w:type="spellEnd"/>
-      <w:r>
-        <w:t xml:space="preserve"> &gt; requirements.txt</w:t>
+      <w:r>
+        <w:t>pip freeze &gt; requirements.txt</w:t>
       </w:r>
     </w:p>
     <w:p>
@@ -363,34 +254,10 @@
         </w:numPr>
       </w:pPr>
       <w:r>
-        <w:t>.</w:t>
-      </w:r>
-      <w:proofErr w:type="spellStart"/>
-      <w:r>
-        <w:t>env</w:t>
-      </w:r>
-      <w:proofErr w:type="spellEnd"/>
-      <w:r>
-        <w:t xml:space="preserve"> e </w:t>
-      </w:r>
-      <w:proofErr w:type="spellStart"/>
-      <w:r>
-        <w:t>venv</w:t>
-      </w:r>
-      <w:proofErr w:type="spellEnd"/>
-      <w:r>
-        <w:t xml:space="preserve"> non vanno su GitHub</w:t>
-      </w:r>
-      <w:r>
-        <w:t xml:space="preserve"> grazie al </w:t>
-      </w:r>
-      <w:proofErr w:type="spellStart"/>
-      <w:r>
-        <w:t>gitignore</w:t>
-      </w:r>
-      <w:proofErr w:type="spellEnd"/>
-      <w:r>
-        <w:t xml:space="preserve"> che creo</w:t>
+        <w:t>.env e venv non vanno su GitHub</w:t>
+      </w:r>
+      <w:r>
+        <w:t xml:space="preserve"> grazie al gitignore che creo</w:t>
       </w:r>
     </w:p>
     <w:p>
@@ -407,13 +274,8 @@
         </w:numPr>
       </w:pPr>
       <w:r>
-        <w:t xml:space="preserve">Carico tutto in modo sicuro dentro il </w:t>
-      </w:r>
-      <w:proofErr w:type="spellStart"/>
-      <w:r>
-        <w:t>venv</w:t>
-      </w:r>
-      <w:proofErr w:type="spellEnd"/>
+        <w:t>Carico tutto in modo sicuro dentro il venv</w:t>
+      </w:r>
     </w:p>
     <w:p>
       <w:pPr>
@@ -426,61 +288,8 @@
       <w:r>
         <w:t>Indico più endpoint e strutturo in modo modulare (questo risponde alla nota “</w:t>
       </w:r>
-      <w:proofErr w:type="spellStart"/>
-      <w:r>
-        <w:t>Different</w:t>
-      </w:r>
-      <w:proofErr w:type="spellEnd"/>
-      <w:r>
-        <w:t xml:space="preserve"> ways to </w:t>
-      </w:r>
-      <w:proofErr w:type="spellStart"/>
-      <w:r>
-        <w:t>get</w:t>
-      </w:r>
-      <w:proofErr w:type="spellEnd"/>
-      <w:r>
-        <w:t xml:space="preserve"> the information and </w:t>
-      </w:r>
-      <w:proofErr w:type="spellStart"/>
-      <w:r>
-        <w:t>consequently</w:t>
-      </w:r>
-      <w:proofErr w:type="spellEnd"/>
-      <w:r>
-        <w:t xml:space="preserve"> </w:t>
-      </w:r>
-      <w:proofErr w:type="spellStart"/>
-      <w:r>
-        <w:t>different</w:t>
-      </w:r>
-      <w:proofErr w:type="spellEnd"/>
-      <w:r>
-        <w:t xml:space="preserve"> API calls (</w:t>
-      </w:r>
-      <w:proofErr w:type="spellStart"/>
-      <w:r>
-        <w:t>always</w:t>
-      </w:r>
-      <w:proofErr w:type="spellEnd"/>
-      <w:r>
-        <w:t xml:space="preserve"> </w:t>
-      </w:r>
-      <w:proofErr w:type="spellStart"/>
-      <w:r>
-        <w:t>using</w:t>
-      </w:r>
-      <w:proofErr w:type="spellEnd"/>
-      <w:r>
-        <w:t xml:space="preserve"> the </w:t>
-      </w:r>
-      <w:proofErr w:type="spellStart"/>
-      <w:r>
-        <w:t>same</w:t>
-      </w:r>
-      <w:proofErr w:type="spellEnd"/>
-      <w:r>
-        <w:t xml:space="preserve"> endpoint)</w:t>
+      <w:r>
+        <w:t>Different ways to get the information and consequently different API calls (always using the same endpoint)</w:t>
       </w:r>
       <w:r>
         <w:t>”)</w:t>
@@ -495,34 +304,10 @@
         </w:numPr>
       </w:pPr>
       <w:r>
-        <w:t xml:space="preserve">Creo JSON per città con info anagrafiche, </w:t>
-      </w:r>
-      <w:proofErr w:type="spellStart"/>
-      <w:r>
-        <w:t>lat</w:t>
-      </w:r>
-      <w:proofErr w:type="spellEnd"/>
-      <w:r>
-        <w:t xml:space="preserve"> e </w:t>
-      </w:r>
-      <w:proofErr w:type="spellStart"/>
-      <w:r>
-        <w:t>lon</w:t>
-      </w:r>
-      <w:proofErr w:type="spellEnd"/>
-      <w:r>
-        <w:t xml:space="preserve"> da usare per API call in modo pulito</w:t>
-      </w:r>
-      <w:r>
-        <w:t xml:space="preserve"> e costruire tabella </w:t>
-      </w:r>
-      <w:proofErr w:type="spellStart"/>
-      <w:r>
-        <w:t>dim</w:t>
-      </w:r>
-      <w:proofErr w:type="spellEnd"/>
-      <w:r>
-        <w:t xml:space="preserve"> sensata</w:t>
+        <w:t>Creo JSON per città con info anagrafiche, lat e lon da usare per API call in modo pulito</w:t>
+      </w:r>
+      <w:r>
+        <w:t xml:space="preserve"> e costruire tabella dim sensata</w:t>
       </w:r>
     </w:p>
     <w:p>
@@ -554,6 +339,7 @@
     </w:p>
     <w:p>
       <w:r>
+        <w:lastRenderedPageBreak/>
         <w:t>DATABASE</w:t>
       </w:r>
     </w:p>
@@ -566,13 +352,8 @@
         </w:numPr>
       </w:pPr>
       <w:r>
-        <w:t xml:space="preserve">Creato progetto su </w:t>
-      </w:r>
-      <w:proofErr w:type="spellStart"/>
-      <w:r>
-        <w:t>Supabase</w:t>
-      </w:r>
-      <w:proofErr w:type="spellEnd"/>
+        <w:t>Creato progetto su Supabase</w:t>
+      </w:r>
     </w:p>
     <w:p>
       <w:pPr>
@@ -583,7 +364,6 @@
         </w:numPr>
       </w:pPr>
       <w:r>
-        <w:lastRenderedPageBreak/>
         <w:t>Tabelle dimensionali sono create manualmente, essendo statiche e necessitando di aggiornamenti una tantum, non su base quotidiana</w:t>
       </w:r>
       <w:r>
@@ -593,29 +373,13 @@
         <w:t>e</w:t>
       </w:r>
       <w:r>
-        <w:t xml:space="preserve"> o quantomeno </w:t>
-      </w:r>
-      <w:proofErr w:type="spellStart"/>
-      <w:r>
-        <w:t>WeatherCondition</w:t>
-      </w:r>
-      <w:proofErr w:type="spellEnd"/>
-      <w:r>
-        <w:t xml:space="preserve"> (Citty si aggiorna a mano)</w:t>
+        <w:t xml:space="preserve"> o quantomeno WeatherCondition (Citty si aggiorna a mano)</w:t>
       </w:r>
     </w:p>
     <w:p/>
     <w:p>
       <w:r>
-        <w:t xml:space="preserve">Non due chiamate separate ma una sola facendo MERGE/UPSERT su </w:t>
-      </w:r>
-      <w:proofErr w:type="spellStart"/>
-      <w:r>
-        <w:t>sovrascrizioni</w:t>
-      </w:r>
-      <w:proofErr w:type="spellEnd"/>
-      <w:r>
-        <w:t xml:space="preserve"> cambianti</w:t>
+        <w:t>Non due chiamate separate ma una sola facendo MERGE/UPSERT su sovrascrizioni cambianti</w:t>
       </w:r>
     </w:p>
     <w:sectPr>

</xml_diff>

<commit_message>
Add: Analysis in Python
</commit_message>
<xml_diff>
--- a/assignmentAndReport/appunti.docx
+++ b/assignmentAndReport/appunti.docx
@@ -134,23 +134,7 @@
         <w:t xml:space="preserve">                    </w:t>
       </w:r>
       <w:r>
-        <w:t xml:space="preserve">| It contains the credentials to log to the several services that I used (namely, </w:t>
-      </w:r>
-      <w:proofErr w:type="spellStart"/>
-      <w:r>
-        <w:t>Supabase</w:t>
-      </w:r>
-      <w:proofErr w:type="spellEnd"/>
-      <w:r>
-        <w:t xml:space="preserve"> and </w:t>
-      </w:r>
-      <w:proofErr w:type="spellStart"/>
-      <w:r>
-        <w:t>OpenWeather</w:t>
-      </w:r>
-      <w:proofErr w:type="spellEnd"/>
-      <w:r>
-        <w:t>).</w:t>
+        <w:t>| It contains the credentials to log to the several services that I used (namely, Supabase and OpenWeather).</w:t>
       </w:r>
       <w:r>
         <w:br/>
@@ -178,29 +162,13 @@
         </w:numPr>
       </w:pPr>
       <w:r>
-        <w:t>.</w:t>
-      </w:r>
-      <w:proofErr w:type="spellStart"/>
-      <w:r>
-        <w:t>gitignore</w:t>
-      </w:r>
-      <w:proofErr w:type="spellEnd"/>
-      <w:r>
-        <w:t xml:space="preserve"> </w:t>
+        <w:t xml:space="preserve">.gitignore </w:t>
       </w:r>
       <w:r>
         <w:t xml:space="preserve">         </w:t>
       </w:r>
       <w:r>
-        <w:t xml:space="preserve">| It lists what should be excluded from the commits, such as the </w:t>
-      </w:r>
-      <w:proofErr w:type="spellStart"/>
-      <w:r>
-        <w:t>venv</w:t>
-      </w:r>
-      <w:proofErr w:type="spellEnd"/>
-      <w:r>
-        <w:t xml:space="preserve"> folder and the .env file;</w:t>
+        <w:t>| It lists what should be excluded from the commits, such as the venv folder and the .env file;</w:t>
       </w:r>
     </w:p>
     <w:p>
@@ -262,15 +230,7 @@
         </w:numPr>
       </w:pPr>
       <w:r>
-        <w:t>.</w:t>
-      </w:r>
-      <w:proofErr w:type="spellStart"/>
-      <w:r>
-        <w:t>github</w:t>
-      </w:r>
-      <w:proofErr w:type="spellEnd"/>
-      <w:r>
-        <w:t xml:space="preserve"> </w:t>
+        <w:t xml:space="preserve">.github </w:t>
       </w:r>
       <w:r>
         <w:t xml:space="preserve">                                 </w:t>
@@ -294,15 +254,7 @@
         <w:t xml:space="preserve">          </w:t>
       </w:r>
       <w:r>
-        <w:t>| It contains a .</w:t>
-      </w:r>
-      <w:proofErr w:type="spellStart"/>
-      <w:r>
-        <w:t>yml</w:t>
-      </w:r>
-      <w:proofErr w:type="spellEnd"/>
-      <w:r>
-        <w:t xml:space="preserve"> file which function will be better described in the Bonus Part;</w:t>
+        <w:t>| It contains a .yml file which function will be better described in the Bonus Part;</w:t>
       </w:r>
     </w:p>
     <w:p>
@@ -313,13 +265,8 @@
           <w:numId w:val="5"/>
         </w:numPr>
       </w:pPr>
-      <w:proofErr w:type="spellStart"/>
-      <w:r>
-        <w:t>assignmentAndReport</w:t>
-      </w:r>
-      <w:proofErr w:type="spellEnd"/>
-      <w:r>
-        <w:t xml:space="preserve"> | It contains this same .doc report and the original .pdf assignment;</w:t>
+      <w:r>
+        <w:t>assignmentAndReport | It contains this same .doc report and the original .pdf assignment;</w:t>
       </w:r>
     </w:p>
     <w:p>
@@ -354,13 +301,8 @@
           <w:numId w:val="5"/>
         </w:numPr>
       </w:pPr>
-      <w:proofErr w:type="spellStart"/>
-      <w:r>
-        <w:t>dimFiles</w:t>
-      </w:r>
-      <w:proofErr w:type="spellEnd"/>
-      <w:r>
-        <w:t xml:space="preserve">               | </w:t>
+      <w:r>
+        <w:t xml:space="preserve">dimFiles               | </w:t>
       </w:r>
       <w:r>
         <w:t>It contains two couple</w:t>
@@ -387,15 +329,7 @@
         <w:t xml:space="preserve">                                         </w:t>
       </w:r>
       <w:r>
-        <w:t xml:space="preserve">| It contains just a .txt file that is the </w:t>
-      </w:r>
-      <w:proofErr w:type="spellStart"/>
-      <w:r>
-        <w:t>PipelineLog</w:t>
-      </w:r>
-      <w:proofErr w:type="spellEnd"/>
-      <w:r>
-        <w:t>, which will be better described in the Bonus Part;</w:t>
+        <w:t>| It contains just a .txt file that is the PipelineLog, which will be better described in the Bonus Part;</w:t>
       </w:r>
     </w:p>
     <w:p>
@@ -406,13 +340,8 @@
           <w:numId w:val="5"/>
         </w:numPr>
       </w:pPr>
-      <w:proofErr w:type="spellStart"/>
-      <w:r>
-        <w:t>srcAnalysis</w:t>
-      </w:r>
-      <w:proofErr w:type="spellEnd"/>
-      <w:r>
-        <w:t xml:space="preserve"> </w:t>
+      <w:r>
+        <w:t xml:space="preserve">srcAnalysis </w:t>
       </w:r>
       <w:r>
         <w:t xml:space="preserve">                       </w:t>
@@ -429,13 +358,8 @@
           <w:numId w:val="5"/>
         </w:numPr>
       </w:pPr>
-      <w:proofErr w:type="spellStart"/>
-      <w:r>
-        <w:t>srcEngineering</w:t>
-      </w:r>
-      <w:proofErr w:type="spellEnd"/>
-      <w:r>
-        <w:t xml:space="preserve"> </w:t>
+      <w:r>
+        <w:t xml:space="preserve">srcEngineering </w:t>
       </w:r>
       <w:r>
         <w:t xml:space="preserve">                </w:t>
@@ -452,13 +376,8 @@
           <w:numId w:val="5"/>
         </w:numPr>
       </w:pPr>
-      <w:proofErr w:type="spellStart"/>
-      <w:r>
-        <w:t>srcVisualization</w:t>
-      </w:r>
-      <w:proofErr w:type="spellEnd"/>
-      <w:r>
-        <w:t xml:space="preserve"> </w:t>
+      <w:r>
+        <w:t xml:space="preserve">srcVisualization </w:t>
       </w:r>
       <w:r>
         <w:t xml:space="preserve">              </w:t>
@@ -475,14 +394,9 @@
           <w:numId w:val="5"/>
         </w:numPr>
       </w:pPr>
-      <w:proofErr w:type="spellStart"/>
       <w:r>
         <w:lastRenderedPageBreak/>
-        <w:t>venv</w:t>
-      </w:r>
-      <w:proofErr w:type="spellEnd"/>
-      <w:r>
-        <w:t xml:space="preserve"> </w:t>
+        <w:t xml:space="preserve">venv </w:t>
       </w:r>
       <w:r>
         <w:t xml:space="preserve">                                      </w:t>
@@ -550,15 +464,7 @@
         <w:t>documentation</w:t>
       </w:r>
       <w:r>
-        <w:t xml:space="preserve"> of the </w:t>
-      </w:r>
-      <w:proofErr w:type="spellStart"/>
-      <w:r>
-        <w:t>OpenWeather</w:t>
-      </w:r>
-      <w:proofErr w:type="spellEnd"/>
-      <w:r>
-        <w:t xml:space="preserve"> API it appears evident that there is a lot of data involved</w:t>
+        <w:t xml:space="preserve"> of the OpenWeather API it appears evident that there is a lot of data involved</w:t>
       </w:r>
       <w:r>
         <w:t xml:space="preserve"> but we don’t need all of that.</w:t>
@@ -634,15 +540,7 @@
         <w:t xml:space="preserve">, that you can find </w:t>
       </w:r>
       <w:r>
-        <w:t xml:space="preserve">in the </w:t>
-      </w:r>
-      <w:proofErr w:type="spellStart"/>
-      <w:r>
-        <w:t>srcEngineering</w:t>
-      </w:r>
-      <w:proofErr w:type="spellEnd"/>
-      <w:r>
-        <w:t xml:space="preserve"> folder of the </w:t>
+        <w:t xml:space="preserve">in the srcEngineering folder of the </w:t>
       </w:r>
       <w:r>
         <w:t>repository</w:t>
@@ -661,15 +559,7 @@
     </w:p>
     <w:p>
       <w:r>
-        <w:t xml:space="preserve">A separated mention has to go to the </w:t>
-      </w:r>
-      <w:proofErr w:type="spellStart"/>
-      <w:r>
-        <w:t>ApiUsageLog</w:t>
-      </w:r>
-      <w:proofErr w:type="spellEnd"/>
-      <w:r>
-        <w:t xml:space="preserve"> table. </w:t>
+        <w:t xml:space="preserve">A separated mention has to go to the ApiUsageLog table. </w:t>
       </w:r>
       <w:r>
         <w:br/>
@@ -714,15 +604,7 @@
         <w:t>T</w:t>
       </w:r>
       <w:r>
-        <w:t xml:space="preserve">ier of the </w:t>
-      </w:r>
-      <w:proofErr w:type="spellStart"/>
-      <w:r>
-        <w:t>OpenWeather</w:t>
-      </w:r>
-      <w:proofErr w:type="spellEnd"/>
-      <w:r>
-        <w:t xml:space="preserve"> API (again, this is done like this for the sake of simplicity but I would automate it even more with alerts </w:t>
+        <w:t xml:space="preserve">ier of the OpenWeather API (again, this is done like this for the sake of simplicity but I would automate it even more with alerts </w:t>
       </w:r>
       <w:r>
         <w:t xml:space="preserve">and blockers </w:t>
@@ -747,13 +629,8 @@
           <w:numId w:val="6"/>
         </w:numPr>
       </w:pPr>
-      <w:proofErr w:type="spellStart"/>
-      <w:r>
-        <w:t>DimWeatherCondition</w:t>
-      </w:r>
-      <w:proofErr w:type="spellEnd"/>
-      <w:r>
-        <w:t xml:space="preserve"> | </w:t>
+      <w:r>
+        <w:t xml:space="preserve">DimWeatherCondition | </w:t>
       </w:r>
       <w:r>
         <w:t xml:space="preserve">Dimensional table </w:t>
@@ -765,15 +642,7 @@
         <w:t>uses</w:t>
       </w:r>
       <w:r>
-        <w:t xml:space="preserve"> the </w:t>
-      </w:r>
-      <w:proofErr w:type="spellStart"/>
-      <w:r>
-        <w:t>OpenWeather</w:t>
-      </w:r>
-      <w:proofErr w:type="spellEnd"/>
-      <w:r>
-        <w:t xml:space="preserve"> Id for Weather</w:t>
+        <w:t xml:space="preserve"> the OpenWeather Id for Weather</w:t>
       </w:r>
       <w:r>
         <w:t xml:space="preserve"> </w:t>
@@ -797,23 +666,7 @@
         <w:t>k</w:t>
       </w:r>
       <w:r>
-        <w:t xml:space="preserve">ey and links it to the </w:t>
-      </w:r>
-      <w:proofErr w:type="spellStart"/>
-      <w:r>
-        <w:t>MainCondition</w:t>
-      </w:r>
-      <w:proofErr w:type="spellEnd"/>
-      <w:r>
-        <w:t xml:space="preserve"> and </w:t>
-      </w:r>
-      <w:proofErr w:type="spellStart"/>
-      <w:r>
-        <w:t>DetailedCondition</w:t>
-      </w:r>
-      <w:proofErr w:type="spellEnd"/>
-      <w:r>
-        <w:t xml:space="preserve"> that are the only information I believe relevant. </w:t>
+        <w:t xml:space="preserve">ey and links it to the MainCondition and DetailedCondition that are the only information I believe relevant. </w:t>
       </w:r>
       <w:r>
         <w:br/>
@@ -831,15 +684,7 @@
         <w:t>It</w:t>
       </w:r>
       <w:r>
-        <w:t xml:space="preserve"> is connected to the fact table via a one-to-many relationship (Id-</w:t>
-      </w:r>
-      <w:proofErr w:type="spellStart"/>
-      <w:r>
-        <w:t>WCId</w:t>
-      </w:r>
-      <w:proofErr w:type="spellEnd"/>
-      <w:r>
-        <w:t>)</w:t>
+        <w:t xml:space="preserve"> is connected to the fact table via a one-to-many relationship (Id-WCId)</w:t>
       </w:r>
       <w:r>
         <w:t>.</w:t>
@@ -853,16 +698,11 @@
           <w:numId w:val="6"/>
         </w:numPr>
       </w:pPr>
-      <w:proofErr w:type="spellStart"/>
       <w:r>
         <w:t>Dim</w:t>
       </w:r>
       <w:r>
-        <w:t>City</w:t>
-      </w:r>
-      <w:proofErr w:type="spellEnd"/>
-      <w:r>
-        <w:t xml:space="preserve"> </w:t>
+        <w:t xml:space="preserve">City </w:t>
       </w:r>
       <w:r>
         <w:t xml:space="preserve">                               </w:t>
@@ -933,21 +773,13 @@
         <w:t>It</w:t>
       </w:r>
       <w:r>
-        <w:t xml:space="preserve"> is connected to the fact table via a one-to-many relationship (Id-</w:t>
-      </w:r>
-      <w:proofErr w:type="spellStart"/>
-      <w:r>
-        <w:t>C</w:t>
+        <w:t xml:space="preserve"> is connected to the fact table via a one-to-many relationship (Id-C</w:t>
       </w:r>
       <w:r>
         <w:t>T</w:t>
       </w:r>
       <w:r>
-        <w:t>Id</w:t>
-      </w:r>
-      <w:proofErr w:type="spellEnd"/>
-      <w:r>
-        <w:t>)</w:t>
+        <w:t>Id)</w:t>
       </w:r>
       <w:r>
         <w:t>;</w:t>
@@ -961,13 +793,8 @@
           <w:numId w:val="6"/>
         </w:numPr>
       </w:pPr>
-      <w:proofErr w:type="spellStart"/>
-      <w:r>
-        <w:t>FactWeather</w:t>
-      </w:r>
-      <w:proofErr w:type="spellEnd"/>
-      <w:r>
-        <w:t xml:space="preserve"> </w:t>
+      <w:r>
+        <w:t xml:space="preserve">FactWeather </w:t>
       </w:r>
       <w:r>
         <w:t xml:space="preserve">                     </w:t>
@@ -987,23 +814,7 @@
       </w:r>
       <w:r>
         <w:br/>
-        <w:t xml:space="preserve">I set two constraints that are necessary to make the foreign keys </w:t>
-      </w:r>
-      <w:proofErr w:type="spellStart"/>
-      <w:r>
-        <w:t>CTId</w:t>
-      </w:r>
-      <w:proofErr w:type="spellEnd"/>
-      <w:r>
-        <w:t xml:space="preserve"> and </w:t>
-      </w:r>
-      <w:proofErr w:type="spellStart"/>
-      <w:r>
-        <w:t>WCId</w:t>
-      </w:r>
-      <w:proofErr w:type="spellEnd"/>
-      <w:r>
-        <w:t xml:space="preserve"> respect the corresponding primary keys in the dimensional tables.</w:t>
+        <w:t>I set two constraints that are necessary to make the foreign keys CTId and WCId respect the corresponding primary keys in the dimensional tables.</w:t>
       </w:r>
       <w:r>
         <w:br/>
@@ -1019,47 +830,7 @@
         </w:numPr>
       </w:pPr>
       <w:r>
-        <w:t xml:space="preserve">A unique one on the combination of </w:t>
-      </w:r>
-      <w:proofErr w:type="spellStart"/>
-      <w:r>
-        <w:t>CTId</w:t>
-      </w:r>
-      <w:proofErr w:type="spellEnd"/>
-      <w:r>
-        <w:t xml:space="preserve">, </w:t>
-      </w:r>
-      <w:proofErr w:type="spellStart"/>
-      <w:r>
-        <w:t>FullTimestamp</w:t>
-      </w:r>
-      <w:proofErr w:type="spellEnd"/>
-      <w:r>
-        <w:t xml:space="preserve"> and </w:t>
-      </w:r>
-      <w:proofErr w:type="spellStart"/>
-      <w:r>
-        <w:t>DataType</w:t>
-      </w:r>
-      <w:proofErr w:type="spellEnd"/>
-      <w:r>
-        <w:t xml:space="preserve"> where </w:t>
-      </w:r>
-      <w:proofErr w:type="spellStart"/>
-      <w:r>
-        <w:t>IsCurrent</w:t>
-      </w:r>
-      <w:proofErr w:type="spellEnd"/>
-      <w:r>
-        <w:t xml:space="preserve"> is true: this means that for each city and for each time there must be at most two active rows, one for the forecast and/or one for the historical (any other row with the same grouping must have the </w:t>
-      </w:r>
-      <w:proofErr w:type="spellStart"/>
-      <w:r>
-        <w:t>IsCurrent</w:t>
-      </w:r>
-      <w:proofErr w:type="spellEnd"/>
-      <w:r>
-        <w:t xml:space="preserve"> column set to false);</w:t>
+        <w:t>A unique one on the combination of CTId, FullTimestamp and DataType where IsCurrent is true: this means that for each city and for each time there must be at most two active rows, one for the forecast and/or one for the historical (any other row with the same grouping must have the IsCurrent column set to false);</w:t>
       </w:r>
     </w:p>
     <w:p>
@@ -1082,15 +853,7 @@
         <w:t>that is stored</w:t>
       </w:r>
       <w:r>
-        <w:t xml:space="preserve"> in the </w:t>
-      </w:r>
-      <w:proofErr w:type="spellStart"/>
-      <w:r>
-        <w:t>srcEngineering</w:t>
-      </w:r>
-      <w:proofErr w:type="spellEnd"/>
-      <w:r>
-        <w:t xml:space="preserve"> folder of the repo</w:t>
+        <w:t xml:space="preserve"> in the srcEngineering folder of the repo</w:t>
       </w:r>
       <w:r>
         <w:t>sitory</w:t>
@@ -1130,15 +893,7 @@
     </w:p>
     <w:p>
       <w:r>
-        <w:t xml:space="preserve">I would have loved to use some fancy database such as Oracle (that is </w:t>
-      </w:r>
-      <w:proofErr w:type="spellStart"/>
-      <w:r>
-        <w:t>sooo</w:t>
-      </w:r>
-      <w:proofErr w:type="spellEnd"/>
-      <w:r>
-        <w:t xml:space="preserve"> easy to use in Python as well!) but unfortunately I have not enough money to use that for personal projects as an individual </w:t>
+        <w:t xml:space="preserve">I would have loved to use some fancy database such as Oracle (that is sooo easy to use in Python as well!) but unfortunately I have not enough money to use that for personal projects as an individual </w:t>
       </w:r>
       <w:r>
         <w:rPr>
@@ -1160,27 +915,11 @@
       </w:r>
       <w:r>
         <w:br/>
-        <w:t xml:space="preserve">My choice was redirected to </w:t>
-      </w:r>
-      <w:proofErr w:type="spellStart"/>
-      <w:r>
-        <w:t>Supabase</w:t>
-      </w:r>
-      <w:proofErr w:type="spellEnd"/>
-      <w:r>
-        <w:t xml:space="preserve">, a free (at least for this dimension of data) cloud (love that!) provider that operates in PostgreSQL. </w:t>
+        <w:t xml:space="preserve">My choice was redirected to Supabase, a free (at least for this dimension of data) cloud (love that!) provider that operates in PostgreSQL. </w:t>
       </w:r>
       <w:r>
         <w:br/>
-        <w:t xml:space="preserve">It has just one problem, that is the fact that it does not allow easily to write direct SQL queries from Python virtual environments: so for anything that requires automation through Python I decided to use the </w:t>
-      </w:r>
-      <w:proofErr w:type="spellStart"/>
-      <w:r>
-        <w:t>supabase</w:t>
-      </w:r>
-      <w:proofErr w:type="spellEnd"/>
-      <w:r>
-        <w:t xml:space="preserve"> library and its syntax that emulates SQL, while for all the other operations (such as the creation of tables with the DDL queries) I ran them in SQL directly inside the dedicated SQL editor.</w:t>
+        <w:t>It has just one problem, that is the fact that it does not allow easily to write direct SQL queries from Python virtual environments: so for anything that requires automation through Python I decided to use the supabase library and its syntax that emulates SQL, while for all the other operations (such as the creation of tables with the DDL queries) I ran them in SQL directly inside the dedicated SQL editor.</w:t>
       </w:r>
     </w:p>
     <w:p>
@@ -1215,14 +954,12 @@
       </w:r>
     </w:p>
     <w:p>
-      <w:proofErr w:type="spellStart"/>
       <w:r>
         <w:rPr>
           <w:u w:val="single"/>
         </w:rPr>
         <w:t>DimWeatherCondition</w:t>
       </w:r>
-      <w:proofErr w:type="spellEnd"/>
       <w:r>
         <w:rPr>
           <w:u w:val="single"/>
@@ -1230,15 +967,7 @@
         <w:br/>
       </w:r>
       <w:r>
-        <w:t xml:space="preserve">I just copied and pasted the legend from the documentation of the </w:t>
-      </w:r>
-      <w:proofErr w:type="spellStart"/>
-      <w:r>
-        <w:t>OpenWeather</w:t>
-      </w:r>
-      <w:proofErr w:type="spellEnd"/>
-      <w:r>
-        <w:t xml:space="preserve"> API into an Excel, then converted it into a CSV (you can find both of them in the data folder of this repository) and finally uploaded it to the database. </w:t>
+        <w:t xml:space="preserve">I just copied and pasted the legend from the documentation of the OpenWeather API into an Excel, then converted it into a CSV (you can find both of them in the data folder of this repository) and finally uploaded it to the database. </w:t>
       </w:r>
       <w:r>
         <w:br/>
@@ -1256,15 +985,7 @@
         <w:t>INSERT</w:t>
       </w:r>
       <w:r>
-        <w:t xml:space="preserve"> commands directly from the </w:t>
-      </w:r>
-      <w:proofErr w:type="spellStart"/>
-      <w:r>
-        <w:t>Supabase</w:t>
-      </w:r>
-      <w:proofErr w:type="spellEnd"/>
-      <w:r>
-        <w:t xml:space="preserve"> interface, it is pretty easy: no need to re-upload all the existing data.</w:t>
+        <w:t xml:space="preserve"> commands directly from the Supabase interface, it is pretty easy: no need to re-upload all the existing data.</w:t>
       </w:r>
       <w:r>
         <w:br/>
@@ -1293,14 +1014,12 @@
       </w:r>
     </w:p>
     <w:p>
-      <w:proofErr w:type="spellStart"/>
       <w:r>
         <w:rPr>
           <w:u w:val="single"/>
         </w:rPr>
         <w:t>DimCity</w:t>
       </w:r>
-      <w:proofErr w:type="spellEnd"/>
       <w:r>
         <w:rPr>
           <w:u w:val="single"/>
@@ -1320,34 +1039,10 @@
         </w:numPr>
       </w:pPr>
       <w:r>
-        <w:t xml:space="preserve">I created it on my own without using </w:t>
-      </w:r>
-      <w:proofErr w:type="spellStart"/>
-      <w:r>
-        <w:t>OpenWeather</w:t>
-      </w:r>
-      <w:proofErr w:type="spellEnd"/>
-      <w:r>
-        <w:t xml:space="preserve"> API references, as it would be some kind of business knowledge</w:t>
-      </w:r>
-      <w:r>
-        <w:t xml:space="preserve">. While in the previous table I just added </w:t>
-      </w:r>
-      <w:proofErr w:type="spellStart"/>
-      <w:r>
-        <w:t>CreatedAt</w:t>
-      </w:r>
-      <w:proofErr w:type="spellEnd"/>
-      <w:r>
-        <w:t xml:space="preserve"> and </w:t>
-      </w:r>
-      <w:proofErr w:type="spellStart"/>
-      <w:r>
-        <w:t>UpdatedAt</w:t>
-      </w:r>
-      <w:proofErr w:type="spellEnd"/>
-      <w:r>
-        <w:t xml:space="preserve"> as best practices, here I also added some geotagging information as fields in order to have more information that could be useful when scaling the data worldwide (while still keeping it minimal!)</w:t>
+        <w:t>I created it on my own without using OpenWeather API references, as it would be some kind of business knowledge</w:t>
+      </w:r>
+      <w:r>
+        <w:t>. While in the previous table I just added CreatedAt and UpdatedAt as best practices, here I also added some geotagging information as fields in order to have more information that could be useful when scaling the data worldwide (while still keeping it minimal!)</w:t>
       </w:r>
       <w:r>
         <w:t>;</w:t>
@@ -1366,26 +1061,16 @@
       </w:r>
       <w:r>
         <w:br/>
-        <w:t xml:space="preserve">This is due to the fact that inserting a row here has consequences in all the flows. Indeed, just inserting a new city here will trigger new data downloads, therefore increasing the number of API calls, increasing the costs, </w:t>
-      </w:r>
-      <w:proofErr w:type="spellStart"/>
-      <w:r>
-        <w:t>etc</w:t>
-      </w:r>
-      <w:proofErr w:type="spellEnd"/>
-      <w:r>
-        <w:t>…</w:t>
-      </w:r>
-    </w:p>
-    <w:p>
-      <w:proofErr w:type="spellStart"/>
+        <w:t>This is due to the fact that inserting a row here has consequences in all the flows. Indeed, just inserting a new city here will trigger new data downloads, therefore increasing the number of API calls, increasing the costs, etc…</w:t>
+      </w:r>
+    </w:p>
+    <w:p>
       <w:r>
         <w:rPr>
           <w:u w:val="single"/>
         </w:rPr>
         <w:t>ApiUsageLog</w:t>
       </w:r>
-      <w:proofErr w:type="spellEnd"/>
       <w:r>
         <w:rPr>
           <w:u w:val="single"/>
@@ -1396,15 +1081,7 @@
         <w:t xml:space="preserve">Let’s </w:t>
       </w:r>
       <w:r>
-        <w:t xml:space="preserve">go to the </w:t>
-      </w:r>
-      <w:proofErr w:type="spellStart"/>
-      <w:r>
-        <w:t>srcEngineering</w:t>
-      </w:r>
-      <w:proofErr w:type="spellEnd"/>
-      <w:r>
-        <w:t xml:space="preserve"> folder of this repository and let’s </w:t>
+        <w:t xml:space="preserve">go to the srcEngineering folder of this repository and let’s </w:t>
       </w:r>
       <w:r>
         <w:t>start to see some Python file…Finally!</w:t>
@@ -1413,11 +1090,9 @@
         <w:br/>
         <w:t xml:space="preserve">In particular, we are interested in the file named </w:t>
       </w:r>
-      <w:proofErr w:type="spellStart"/>
       <w:r>
         <w:t>RFApiUsageLog</w:t>
       </w:r>
-      <w:proofErr w:type="spellEnd"/>
       <w:r>
         <w:t>. Here there is only one function that:</w:t>
       </w:r>
@@ -1443,15 +1118,7 @@
         <w:t xml:space="preserve"> to establish a connection with </w:t>
       </w:r>
       <w:r>
-        <w:t xml:space="preserve">the </w:t>
-      </w:r>
-      <w:proofErr w:type="spellStart"/>
-      <w:r>
-        <w:t>Supabase</w:t>
-      </w:r>
-      <w:proofErr w:type="spellEnd"/>
-      <w:r>
-        <w:t xml:space="preserve"> project;</w:t>
+        <w:t>the Supabase project;</w:t>
       </w:r>
     </w:p>
     <w:p>
@@ -1511,15 +1178,7 @@
         <w:t xml:space="preserve"> </w:t>
       </w:r>
       <w:r>
-        <w:t xml:space="preserve">fetches the current </w:t>
-      </w:r>
-      <w:proofErr w:type="spellStart"/>
-      <w:r>
-        <w:t>TotalCalls</w:t>
-      </w:r>
-      <w:proofErr w:type="spellEnd"/>
-      <w:r>
-        <w:t xml:space="preserve"> and increments it by 1</w:t>
+        <w:t>fetches the current TotalCalls and increments it by 1</w:t>
       </w:r>
       <w:r>
         <w:t xml:space="preserve">, </w:t>
@@ -1573,15 +1232,7 @@
         <w:t>u</w:t>
       </w:r>
       <w:r>
-        <w:t xml:space="preserve">pdate command back to </w:t>
-      </w:r>
-      <w:proofErr w:type="spellStart"/>
-      <w:r>
-        <w:t>Supabase</w:t>
-      </w:r>
-      <w:proofErr w:type="spellEnd"/>
-      <w:r>
-        <w:t xml:space="preserve"> to save the new totals.</w:t>
+        <w:t>pdate command back to Supabase to save the new totals.</w:t>
       </w:r>
       <w:r>
         <w:br/>
@@ -1617,15 +1268,7 @@
         <w:t>r</w:t>
       </w:r>
       <w:r>
-        <w:t xml:space="preserve">ecord with today's date, sets the </w:t>
-      </w:r>
-      <w:proofErr w:type="spellStart"/>
-      <w:r>
-        <w:t>TotalCalls</w:t>
-      </w:r>
-      <w:proofErr w:type="spellEnd"/>
-      <w:r>
-        <w:t xml:space="preserve"> to 1, and initializes the </w:t>
+        <w:t xml:space="preserve">ecord with today's date, sets the TotalCalls to 1, and initializes the </w:t>
       </w:r>
       <w:r>
         <w:t>e</w:t>
@@ -1664,15 +1307,7 @@
         </w:numPr>
       </w:pPr>
       <w:r>
-        <w:t xml:space="preserve">Updates the </w:t>
-      </w:r>
-      <w:proofErr w:type="spellStart"/>
-      <w:r>
-        <w:t>UpdatedAt</w:t>
-      </w:r>
-      <w:proofErr w:type="spellEnd"/>
-      <w:r>
-        <w:t xml:space="preserve"> field of the table as well in both options.</w:t>
+        <w:t>Updates the UpdatedAt field of the table as well in both options.</w:t>
       </w:r>
     </w:p>
     <w:p>
@@ -1684,7 +1319,6 @@
       </w:r>
     </w:p>
     <w:p>
-      <w:proofErr w:type="spellStart"/>
       <w:r>
         <w:rPr>
           <w:u w:val="single"/>
@@ -1692,7 +1326,6 @@
         <w:lastRenderedPageBreak/>
         <w:t>FactWeather</w:t>
       </w:r>
-      <w:proofErr w:type="spellEnd"/>
       <w:r>
         <w:rPr>
           <w:u w:val="single"/>
@@ -1709,15 +1342,7 @@
     </w:p>
     <w:p>
       <w:r>
-        <w:t xml:space="preserve">The first one is </w:t>
-      </w:r>
-      <w:proofErr w:type="spellStart"/>
-      <w:r>
-        <w:t>RFWriteDB</w:t>
-      </w:r>
-      <w:proofErr w:type="spellEnd"/>
-      <w:r>
-        <w:t>.</w:t>
+        <w:t>The first one is RFWriteDB.</w:t>
       </w:r>
       <w:r>
         <w:br/>
@@ -1733,15 +1358,7 @@
         </w:numPr>
       </w:pPr>
       <w:r>
-        <w:t xml:space="preserve">Instantiates a connection with </w:t>
-      </w:r>
-      <w:proofErr w:type="spellStart"/>
-      <w:r>
-        <w:t>Supabase</w:t>
-      </w:r>
-      <w:proofErr w:type="spellEnd"/>
-      <w:r>
-        <w:t>;</w:t>
+        <w:t>Instantiates a connection with Supabase;</w:t>
       </w:r>
     </w:p>
     <w:p>
@@ -1753,15 +1370,7 @@
         </w:numPr>
       </w:pPr>
       <w:r>
-        <w:t xml:space="preserve">Identifies unique combinations (based on the unique index above mentioned) in the </w:t>
-      </w:r>
-      <w:proofErr w:type="spellStart"/>
-      <w:r>
-        <w:t>dataframe</w:t>
-      </w:r>
-      <w:proofErr w:type="spellEnd"/>
-      <w:r>
-        <w:t xml:space="preserve"> that is being passed with;</w:t>
+        <w:t>Identifies unique combinations (based on the unique index above mentioned) in the dataframe that is being passed with;</w:t>
       </w:r>
     </w:p>
     <w:p>
@@ -1776,39 +1385,7 @@
         <w:t>Deactivates old records</w:t>
       </w:r>
       <w:r>
-        <w:t xml:space="preserve"> that share the same </w:t>
-      </w:r>
-      <w:proofErr w:type="spellStart"/>
-      <w:r>
-        <w:t>DataType</w:t>
-      </w:r>
-      <w:proofErr w:type="spellEnd"/>
-      <w:r>
-        <w:t xml:space="preserve">, </w:t>
-      </w:r>
-      <w:proofErr w:type="spellStart"/>
-      <w:r>
-        <w:t>FullTimestamp</w:t>
-      </w:r>
-      <w:proofErr w:type="spellEnd"/>
-      <w:r>
-        <w:t xml:space="preserve"> and </w:t>
-      </w:r>
-      <w:proofErr w:type="spellStart"/>
-      <w:r>
-        <w:t>CTId</w:t>
-      </w:r>
-      <w:proofErr w:type="spellEnd"/>
-      <w:r>
-        <w:t xml:space="preserve"> by setting their </w:t>
-      </w:r>
-      <w:proofErr w:type="spellStart"/>
-      <w:r>
-        <w:t>IsCurrent</w:t>
-      </w:r>
-      <w:proofErr w:type="spellEnd"/>
-      <w:r>
-        <w:t xml:space="preserve"> to false;</w:t>
+        <w:t xml:space="preserve"> that share the same DataType, FullTimestamp and CTId by setting their IsCurrent to false;</w:t>
       </w:r>
     </w:p>
     <w:p>
@@ -1820,31 +1397,7 @@
         </w:numPr>
       </w:pPr>
       <w:r>
-        <w:t xml:space="preserve">It transforms the timestamps to strings with ISO formatting, replace the </w:t>
-      </w:r>
-      <w:proofErr w:type="spellStart"/>
-      <w:r>
-        <w:t>NaN</w:t>
-      </w:r>
-      <w:proofErr w:type="spellEnd"/>
-      <w:r>
-        <w:t xml:space="preserve"> with None and transforms the </w:t>
-      </w:r>
-      <w:proofErr w:type="spellStart"/>
-      <w:r>
-        <w:t>dataframe</w:t>
-      </w:r>
-      <w:proofErr w:type="spellEnd"/>
-      <w:r>
-        <w:t xml:space="preserve"> in a dictionary, before sending the data to </w:t>
-      </w:r>
-      <w:proofErr w:type="spellStart"/>
-      <w:r>
-        <w:t>Supabase</w:t>
-      </w:r>
-      <w:proofErr w:type="spellEnd"/>
-      <w:r>
-        <w:t xml:space="preserve"> for the insert in batches of 500 records at a time t</w:t>
+        <w:t>It transforms the timestamps to strings with ISO formatting, replace the NaN with None and transforms the dataframe in a dictionary, before sending the data to Supabase for the insert in batches of 500 records at a time t</w:t>
       </w:r>
       <w:r>
         <w:t>o avoid overwhelming the network or the database API</w:t>
@@ -1855,51 +1408,11 @@
     </w:p>
     <w:p>
       <w:r>
-        <w:t xml:space="preserve">The second one is </w:t>
-      </w:r>
-      <w:proofErr w:type="spellStart"/>
-      <w:r>
-        <w:t>RFReadDB</w:t>
-      </w:r>
-      <w:proofErr w:type="spellEnd"/>
-      <w:r>
-        <w:t>.</w:t>
+        <w:t>The second one is RFReadDB.</w:t>
       </w:r>
       <w:r>
         <w:br/>
-        <w:t xml:space="preserve">Also here we have just one function whose main purpose is to read the </w:t>
-      </w:r>
-      <w:proofErr w:type="spellStart"/>
-      <w:r>
-        <w:t>DimCity</w:t>
-      </w:r>
-      <w:proofErr w:type="spellEnd"/>
-      <w:r>
-        <w:t xml:space="preserve"> table from </w:t>
-      </w:r>
-      <w:proofErr w:type="spellStart"/>
-      <w:r>
-        <w:t>Supabase</w:t>
-      </w:r>
-      <w:proofErr w:type="spellEnd"/>
-      <w:r>
-        <w:t xml:space="preserve">. In particular, it will read just the Id, Latitude and Longitude columns, as the second and third field will be used in the API calls while the Id will be used to populate the </w:t>
-      </w:r>
-      <w:proofErr w:type="spellStart"/>
-      <w:r>
-        <w:t>CTId</w:t>
-      </w:r>
-      <w:proofErr w:type="spellEnd"/>
-      <w:r>
-        <w:t xml:space="preserve"> field of the </w:t>
-      </w:r>
-      <w:proofErr w:type="spellStart"/>
-      <w:r>
-        <w:t>FactWeather</w:t>
-      </w:r>
-      <w:proofErr w:type="spellEnd"/>
-      <w:r>
-        <w:t xml:space="preserve">. </w:t>
+        <w:t xml:space="preserve">Also here we have just one function whose main purpose is to read the DimCity table from Supabase. In particular, it will read just the Id, Latitude and Longitude columns, as the second and third field will be used in the API calls while the Id will be used to populate the CTId field of the FactWeather. </w:t>
       </w:r>
       <w:r>
         <w:br/>
@@ -1915,15 +1428,7 @@
         </w:numPr>
       </w:pPr>
       <w:r>
-        <w:t xml:space="preserve">Instantiates a connection with </w:t>
-      </w:r>
-      <w:proofErr w:type="spellStart"/>
-      <w:r>
-        <w:t>Supabase</w:t>
-      </w:r>
-      <w:proofErr w:type="spellEnd"/>
-      <w:r>
-        <w:t>;</w:t>
+        <w:t>Instantiates a connection with Supabase;</w:t>
       </w:r>
     </w:p>
     <w:p>
@@ -1947,28 +1452,12 @@
         </w:numPr>
       </w:pPr>
       <w:r>
-        <w:t xml:space="preserve">Transforms the response in a </w:t>
-      </w:r>
-      <w:proofErr w:type="spellStart"/>
-      <w:r>
-        <w:t>dataframe</w:t>
-      </w:r>
-      <w:proofErr w:type="spellEnd"/>
-      <w:r>
-        <w:t>.</w:t>
-      </w:r>
-    </w:p>
-    <w:p>
-      <w:r>
-        <w:t xml:space="preserve">Now, let’s step up the game a bit by moving to </w:t>
-      </w:r>
-      <w:proofErr w:type="spellStart"/>
-      <w:r>
-        <w:t>RFHelpers</w:t>
-      </w:r>
-      <w:proofErr w:type="spellEnd"/>
-      <w:r>
-        <w:t>.</w:t>
+        <w:t>Transforms the response in a dataframe.</w:t>
+      </w:r>
+    </w:p>
+    <w:p>
+      <w:r>
+        <w:t>Now, let’s step up the game a bit by moving to RFHelpers.</w:t>
       </w:r>
       <w:r>
         <w:br/>
@@ -1976,15 +1465,7 @@
       </w:r>
       <w:r>
         <w:br/>
-        <w:t xml:space="preserve">Let’s start with </w:t>
-      </w:r>
-      <w:proofErr w:type="spellStart"/>
-      <w:r>
-        <w:t>ParseHourlyData</w:t>
-      </w:r>
-      <w:proofErr w:type="spellEnd"/>
-      <w:r>
-        <w:t>, whose main purpose is to</w:t>
+        <w:t>Let’s start with ParseHourlyData, whose main purpose is to</w:t>
       </w:r>
       <w:r>
         <w:t xml:space="preserve"> parse, indeed, a row of hourly response. It basically applies some simple transformation that I believe useful, such as stripping away the exact minutes, second and microseconds.</w:t>
@@ -1992,15 +1473,7 @@
     </w:p>
     <w:p>
       <w:r>
-        <w:t xml:space="preserve">The other functions, instead, is </w:t>
-      </w:r>
-      <w:proofErr w:type="spellStart"/>
-      <w:r>
-        <w:t>FetchData</w:t>
-      </w:r>
-      <w:proofErr w:type="spellEnd"/>
-      <w:r>
-        <w:t>, whose main purpose is to do robust API calls.</w:t>
+        <w:t>The other functions, instead, is FetchData, whose main purpose is to do robust API calls.</w:t>
       </w:r>
       <w:r>
         <w:br/>
@@ -2035,11 +1508,9 @@
       <w:r>
         <w:t xml:space="preserve">the </w:t>
       </w:r>
-      <w:proofErr w:type="spellStart"/>
       <w:r>
         <w:t>LogApiCallToSupabase</w:t>
       </w:r>
-      <w:proofErr w:type="spellEnd"/>
       <w:r>
         <w:t xml:space="preserve">, to </w:t>
       </w:r>
@@ -2068,13 +1539,8 @@
         <w:t xml:space="preserve">It </w:t>
       </w:r>
       <w:r>
-        <w:t xml:space="preserve">sets up a resilient session using an </w:t>
-      </w:r>
-      <w:proofErr w:type="spellStart"/>
-      <w:r>
-        <w:t>HTTPAdapter</w:t>
-      </w:r>
-      <w:proofErr w:type="spellEnd"/>
+        <w:t>sets up a resilient session using an HTTPAdapter</w:t>
+      </w:r>
       <w:r>
         <w:t>, to perform at most three retries with an increasing number of seconds of pause between the attempts, but only when certain errors appear;</w:t>
       </w:r>
@@ -2113,28 +1579,12 @@
         </w:numPr>
       </w:pPr>
       <w:r>
-        <w:t xml:space="preserve">If everything is fine it returns the data as a </w:t>
-      </w:r>
-      <w:proofErr w:type="spellStart"/>
-      <w:r>
-        <w:t>json</w:t>
-      </w:r>
-      <w:proofErr w:type="spellEnd"/>
-      <w:r>
-        <w:t>.</w:t>
-      </w:r>
-    </w:p>
-    <w:p>
-      <w:r>
-        <w:t xml:space="preserve">Let’s move a step closer to the finale with </w:t>
-      </w:r>
-      <w:proofErr w:type="spellStart"/>
-      <w:r>
-        <w:t>RFCallAPI</w:t>
-      </w:r>
-      <w:proofErr w:type="spellEnd"/>
-      <w:r>
-        <w:t xml:space="preserve">. </w:t>
+        <w:t>If everything is fine it returns the data as a json.</w:t>
+      </w:r>
+    </w:p>
+    <w:p>
+      <w:r>
+        <w:t xml:space="preserve">Let’s move a step closer to the finale with RFCallAPI. </w:t>
       </w:r>
       <w:r>
         <w:br/>
@@ -2142,15 +1592,7 @@
       </w:r>
       <w:r>
         <w:br/>
-        <w:t xml:space="preserve">Let’s start with </w:t>
-      </w:r>
-      <w:proofErr w:type="spellStart"/>
-      <w:r>
-        <w:t>GetForecast</w:t>
-      </w:r>
-      <w:proofErr w:type="spellEnd"/>
-      <w:r>
-        <w:t>.</w:t>
+        <w:t>Let’s start with GetForecast.</w:t>
       </w:r>
       <w:r>
         <w:t xml:space="preserve"> It:</w:t>
@@ -2165,15 +1607,7 @@
         </w:numPr>
       </w:pPr>
       <w:r>
-        <w:t xml:space="preserve">Gets the current time to track the </w:t>
-      </w:r>
-      <w:proofErr w:type="spellStart"/>
-      <w:r>
-        <w:t>RetrievalTime</w:t>
-      </w:r>
-      <w:proofErr w:type="spellEnd"/>
-      <w:r>
-        <w:t>;</w:t>
+        <w:t>Gets the current time to track the RetrievalTime;</w:t>
       </w:r>
     </w:p>
     <w:p>
@@ -2200,23 +1634,7 @@
         </w:numPr>
       </w:pPr>
       <w:r>
-        <w:t xml:space="preserve">Builds the API call for each city starting enriching the base </w:t>
-      </w:r>
-      <w:proofErr w:type="spellStart"/>
-      <w:r>
-        <w:t>OpenWeather</w:t>
-      </w:r>
-      <w:proofErr w:type="spellEnd"/>
-      <w:r>
-        <w:t xml:space="preserve"> endpoint and makes the call through the </w:t>
-      </w:r>
-      <w:proofErr w:type="spellStart"/>
-      <w:r>
-        <w:t>FetchData</w:t>
-      </w:r>
-      <w:proofErr w:type="spellEnd"/>
-      <w:r>
-        <w:t xml:space="preserve"> function just mentioned;</w:t>
+        <w:t>Builds the API call for each city starting enriching the base OpenWeather endpoint and makes the call through the FetchData function just mentioned;</w:t>
       </w:r>
     </w:p>
     <w:p>
@@ -2228,15 +1646,7 @@
         </w:numPr>
       </w:pPr>
       <w:r>
-        <w:t xml:space="preserve">Parses the data through the </w:t>
-      </w:r>
-      <w:proofErr w:type="spellStart"/>
-      <w:r>
-        <w:t>ParseHourlyData</w:t>
-      </w:r>
-      <w:proofErr w:type="spellEnd"/>
-      <w:r>
-        <w:t xml:space="preserve"> function seen before, appending the result to a list;</w:t>
+        <w:t>Parses the data through the ParseHourlyData function seen before, appending the result to a list;</w:t>
       </w:r>
     </w:p>
     <w:p>
@@ -2248,59 +1658,25 @@
         </w:numPr>
       </w:pPr>
       <w:r>
-        <w:t xml:space="preserve">Transforms said list in a </w:t>
-      </w:r>
-      <w:proofErr w:type="spellStart"/>
-      <w:r>
-        <w:t>dataframe</w:t>
-      </w:r>
-      <w:proofErr w:type="spellEnd"/>
-      <w:r>
-        <w:t xml:space="preserve"> and creates the </w:t>
-      </w:r>
-      <w:proofErr w:type="spellStart"/>
-      <w:r>
-        <w:t>DataType</w:t>
-      </w:r>
-      <w:proofErr w:type="spellEnd"/>
-      <w:r>
-        <w:t xml:space="preserve"> column with the value ‘Forecast’.</w:t>
-      </w:r>
-    </w:p>
-    <w:p>
-      <w:r>
-        <w:t xml:space="preserve">The function </w:t>
-      </w:r>
-      <w:proofErr w:type="spellStart"/>
-      <w:r>
-        <w:t>GetHistorical</w:t>
-      </w:r>
-      <w:proofErr w:type="spellEnd"/>
-      <w:r>
-        <w:t xml:space="preserve"> is particularly similar, with the difference that it runs many more calls. Indeed, inside each city cycle, there is a cycle for each day in the last three days range; and inside each day cycle there is a cycle for each hour of the day. This method leverages the benefit of using the same endpoint with different customization for different usages but it has the cons of doing many different calls: alternatives need to be evaluated with scaling the solution.</w:t>
+        <w:t>Transforms said list in a dataframe and creates the DataType column with the value ‘Forecast’.</w:t>
+      </w:r>
+    </w:p>
+    <w:p>
+      <w:r>
+        <w:t>The function GetHistorical is particularly similar, with the difference that it runs many more calls. Indeed, inside each city cycle, there is a cycle for each day in the last three days range; and inside each day cycle there is a cycle for each hour of the day. This method leverages the benefit of using the same endpoint with different customization for different usages but it has the cons of doing many different calls: alternatives need to be evaluated with scaling the solution.</w:t>
       </w:r>
       <w:r>
         <w:br/>
-        <w:t xml:space="preserve">Of course, the other difference is the fact that here the </w:t>
-      </w:r>
-      <w:proofErr w:type="spellStart"/>
-      <w:r>
-        <w:t>DataType</w:t>
-      </w:r>
-      <w:proofErr w:type="spellEnd"/>
-      <w:r>
-        <w:t xml:space="preserve"> column is set to ‘Actual’.</w:t>
+        <w:t>Of course, the other difference is the fact that here the DataType column is set to ‘Actual’.</w:t>
       </w:r>
     </w:p>
     <w:p>
       <w:r>
         <w:t xml:space="preserve">The last function is </w:t>
       </w:r>
-      <w:proofErr w:type="spellStart"/>
       <w:r>
         <w:t>GetForecastsAndActuals</w:t>
       </w:r>
-      <w:proofErr w:type="spellEnd"/>
       <w:r>
         <w:t>.</w:t>
       </w:r>
@@ -2330,15 +1706,7 @@
         </w:numPr>
       </w:pPr>
       <w:r>
-        <w:t xml:space="preserve">Concatenates the two resulting </w:t>
-      </w:r>
-      <w:proofErr w:type="spellStart"/>
-      <w:r>
-        <w:t>dataframes</w:t>
-      </w:r>
-      <w:proofErr w:type="spellEnd"/>
-      <w:r>
-        <w:t xml:space="preserve"> in one;</w:t>
+        <w:t>Concatenates the two resulting dataframes in one;</w:t>
       </w:r>
     </w:p>
     <w:p>
@@ -2350,36 +1718,12 @@
         </w:numPr>
       </w:pPr>
       <w:r>
-        <w:t xml:space="preserve">Casts to integer the </w:t>
-      </w:r>
-      <w:proofErr w:type="spellStart"/>
-      <w:r>
-        <w:t>CTId</w:t>
-      </w:r>
-      <w:proofErr w:type="spellEnd"/>
-      <w:r>
-        <w:t xml:space="preserve"> and the </w:t>
-      </w:r>
-      <w:proofErr w:type="spellStart"/>
-      <w:r>
-        <w:t>WCId</w:t>
-      </w:r>
-      <w:proofErr w:type="spellEnd"/>
-      <w:r>
-        <w:t>.</w:t>
-      </w:r>
-    </w:p>
-    <w:p>
-      <w:r>
-        <w:t xml:space="preserve">And finally let’s move to the main wrapper, </w:t>
-      </w:r>
-      <w:proofErr w:type="spellStart"/>
-      <w:r>
-        <w:t>RetriveFacts</w:t>
-      </w:r>
-      <w:proofErr w:type="spellEnd"/>
-      <w:r>
-        <w:t>!</w:t>
+        <w:t>Casts to integer the CTId and the WCId.</w:t>
+      </w:r>
+    </w:p>
+    <w:p>
+      <w:r>
+        <w:t>And finally let’s move to the main wrapper, RetriveFacts!</w:t>
       </w:r>
       <w:r>
         <w:br/>
@@ -2395,15 +1739,7 @@
         </w:numPr>
       </w:pPr>
       <w:r>
-        <w:t xml:space="preserve">Load the environment variables, such as endpoints, </w:t>
-      </w:r>
-      <w:proofErr w:type="spellStart"/>
-      <w:r>
-        <w:t>urls</w:t>
-      </w:r>
-      <w:proofErr w:type="spellEnd"/>
-      <w:r>
-        <w:t xml:space="preserve"> and keys;</w:t>
+        <w:t>Load the environment variables, such as endpoints, urls and keys;</w:t>
       </w:r>
     </w:p>
     <w:p>
@@ -2438,13 +1774,8 @@
           <w:numId w:val="16"/>
         </w:numPr>
       </w:pPr>
-      <w:proofErr w:type="spellStart"/>
-      <w:r>
-        <w:t>GetCityTable</w:t>
-      </w:r>
-      <w:proofErr w:type="spellEnd"/>
-      <w:r>
-        <w:t>;</w:t>
+      <w:r>
+        <w:t>GetCityTable;</w:t>
       </w:r>
     </w:p>
     <w:p>
@@ -2455,13 +1786,8 @@
           <w:numId w:val="16"/>
         </w:numPr>
       </w:pPr>
-      <w:proofErr w:type="spellStart"/>
-      <w:r>
-        <w:t>GetForecastsAndActuals</w:t>
-      </w:r>
-      <w:proofErr w:type="spellEnd"/>
-      <w:r>
-        <w:t>;</w:t>
+      <w:r>
+        <w:t>GetForecastsAndActuals;</w:t>
       </w:r>
     </w:p>
     <w:p>
@@ -2472,35 +1798,14 @@
           <w:numId w:val="16"/>
         </w:numPr>
       </w:pPr>
-      <w:proofErr w:type="spellStart"/>
-      <w:r>
-        <w:t>WriteFactWeatherToDatabase</w:t>
-      </w:r>
-      <w:proofErr w:type="spellEnd"/>
-      <w:r>
-        <w:t>.</w:t>
+      <w:r>
+        <w:t>WriteFactWeatherToDatabase.</w:t>
       </w:r>
     </w:p>
     <w:p>
       <w:r>
         <w:lastRenderedPageBreak/>
-        <w:t xml:space="preserve">This way our </w:t>
-      </w:r>
-      <w:proofErr w:type="spellStart"/>
-      <w:r>
-        <w:t>FactWeather</w:t>
-      </w:r>
-      <w:proofErr w:type="spellEnd"/>
-      <w:r>
-        <w:t xml:space="preserve"> table in </w:t>
-      </w:r>
-      <w:proofErr w:type="spellStart"/>
-      <w:r>
-        <w:t>Supabase</w:t>
-      </w:r>
-      <w:proofErr w:type="spellEnd"/>
-      <w:r>
-        <w:t xml:space="preserve"> gets updated with new fresh data </w:t>
+        <w:t xml:space="preserve">This way our FactWeather table in Supabase gets updated with new fresh data </w:t>
       </w:r>
       <w:r>
         <w:rPr>
@@ -2590,47 +1895,15 @@
     </w:p>
     <w:p>
       <w:r>
-        <w:t xml:space="preserve">For the second point the answer is in the function that writes to </w:t>
-      </w:r>
-      <w:proofErr w:type="spellStart"/>
-      <w:r>
-        <w:t>Supabase</w:t>
-      </w:r>
-      <w:proofErr w:type="spellEnd"/>
-      <w:r>
-        <w:t xml:space="preserve">. </w:t>
+        <w:t xml:space="preserve">For the second point the answer is in the function that writes to Supabase. </w:t>
       </w:r>
       <w:r>
         <w:br/>
-        <w:t xml:space="preserve">Indeed, I upload three-days’ worth of data at each upload: this determines at least a minimum of two days of overlap, where for overlap I mean the same </w:t>
-      </w:r>
-      <w:proofErr w:type="spellStart"/>
-      <w:r>
-        <w:t>DataType</w:t>
-      </w:r>
-      <w:proofErr w:type="spellEnd"/>
-      <w:r>
-        <w:t xml:space="preserve"> (‘Forecast’ or ‘Actual’) for the same city and the same timestamp (not the </w:t>
-      </w:r>
-      <w:proofErr w:type="spellStart"/>
-      <w:r>
-        <w:t>RetrievalTime</w:t>
-      </w:r>
-      <w:proofErr w:type="spellEnd"/>
-      <w:r>
-        <w:t xml:space="preserve">!). </w:t>
+        <w:t xml:space="preserve">Indeed, I upload three-days’ worth of data at each upload: this determines at least a minimum of two days of overlap, where for overlap I mean the same DataType (‘Forecast’ or ‘Actual’) for the same city and the same timestamp (not the RetrievalTime!). </w:t>
       </w:r>
       <w:r>
         <w:br/>
-        <w:t xml:space="preserve">For each overlap I assign the false value to the </w:t>
-      </w:r>
-      <w:proofErr w:type="spellStart"/>
-      <w:r>
-        <w:t>IsCurrent</w:t>
-      </w:r>
-      <w:proofErr w:type="spellEnd"/>
-      <w:r>
-        <w:t xml:space="preserve"> field to each previous overlapping row, before uploading the new rows. </w:t>
+        <w:t xml:space="preserve">For each overlap I assign the false value to the IsCurrent field to each previous overlapping row, before uploading the new rows. </w:t>
       </w:r>
       <w:r>
         <w:br/>
@@ -2651,15 +1924,7 @@
       </w:r>
       <w:r>
         <w:br/>
-        <w:t>To do this I built a .</w:t>
-      </w:r>
-      <w:proofErr w:type="spellStart"/>
-      <w:r>
-        <w:t>yml</w:t>
-      </w:r>
-      <w:proofErr w:type="spellEnd"/>
-      <w:r>
-        <w:t xml:space="preserve"> file that you can find in the workflows folder I mentioned at the beginning of this document. </w:t>
+        <w:t xml:space="preserve">To do this I built a .yml file that you can find in the workflows folder I mentioned at the beginning of this document. </w:t>
       </w:r>
       <w:r>
         <w:br/>
@@ -2690,29 +1955,13 @@
         <w:t xml:space="preserve">                 | </w:t>
       </w:r>
       <w:r>
-        <w:t xml:space="preserve">The pipeline is set to run automatically on a </w:t>
-      </w:r>
-      <w:proofErr w:type="spellStart"/>
-      <w:r>
-        <w:t>cron</w:t>
-      </w:r>
-      <w:proofErr w:type="spellEnd"/>
-      <w:r>
-        <w:t xml:space="preserve"> schedule at 05:00, 11:00, 16:00, and 20:00 </w:t>
+        <w:t xml:space="preserve">The pipeline is set to run automatically on a cron schedule at 05:00, 11:00, 16:00, and 20:00 </w:t>
       </w:r>
       <w:r>
         <w:t>(</w:t>
       </w:r>
       <w:r>
-        <w:t xml:space="preserve">UTC) and can also be triggered manually via the </w:t>
-      </w:r>
-      <w:proofErr w:type="spellStart"/>
-      <w:r>
-        <w:t>workflow_dispatch</w:t>
-      </w:r>
-      <w:proofErr w:type="spellEnd"/>
-      <w:r>
-        <w:t xml:space="preserve"> event</w:t>
+        <w:t>UTC) and can also be triggered manually via the workflow_dispatch event</w:t>
       </w:r>
       <w:r>
         <w:t>;</w:t>
@@ -2809,13 +2058,8 @@
         <w:t xml:space="preserve">       |</w:t>
       </w:r>
       <w:r>
-        <w:t xml:space="preserve"> The core execution step runs the </w:t>
-      </w:r>
-      <w:proofErr w:type="spellStart"/>
-      <w:r>
-        <w:t>RetrieveFacts</w:t>
-      </w:r>
-      <w:proofErr w:type="spellEnd"/>
+        <w:t xml:space="preserve"> The core execution step runs the RetrieveFacts</w:t>
+      </w:r>
       <w:r>
         <w:t xml:space="preserve"> code</w:t>
       </w:r>
@@ -2856,7 +2100,21 @@
           <w:b/>
           <w:bCs/>
         </w:rPr>
-        <w:t>ASNWERING THE QUESTIONS – SQL AND PYTHON</w:t>
+        <w:t>AN</w:t>
+      </w:r>
+      <w:r>
+        <w:rPr>
+          <w:b/>
+          <w:bCs/>
+        </w:rPr>
+        <w:t>S</w:t>
+      </w:r>
+      <w:r>
+        <w:rPr>
+          <w:b/>
+          <w:bCs/>
+        </w:rPr>
+        <w:t>WERING THE QUESTIONS – SQL AND PYTHON</w:t>
       </w:r>
       <w:r>
         <w:rPr>
@@ -2871,15 +2129,7 @@
     </w:p>
     <w:p>
       <w:r>
-        <w:t xml:space="preserve">I’m going to do it both in SQL and with Python using the denormalized </w:t>
-      </w:r>
-      <w:proofErr w:type="spellStart"/>
-      <w:r>
-        <w:t>dataframe</w:t>
-      </w:r>
-      <w:proofErr w:type="spellEnd"/>
-      <w:r>
-        <w:t>, as you asked.</w:t>
+        <w:t>I’m going to do it both in SQL and with Python using the denormalized dataframe, as you asked.</w:t>
       </w:r>
       <w:r>
         <w:t xml:space="preserve"> </w:t>
@@ -2887,46 +2137,135 @@
     </w:p>
     <w:p>
       <w:r>
-        <w:t xml:space="preserve">For SQL, as mentioned before, I’m going to do this inside the SQL Editor of </w:t>
-      </w:r>
-      <w:proofErr w:type="spellStart"/>
-      <w:r>
-        <w:t>Supabase</w:t>
-      </w:r>
-      <w:proofErr w:type="spellEnd"/>
+        <w:t>For SQL, as mentioned before, I’m going to do this inside the SQL Editor of Supabase.</w:t>
+      </w:r>
+      <w:r>
+        <w:br/>
+        <w:t>In the folder srcAnalysis you’ll find the answer</w:t>
+      </w:r>
+      <w:r>
+        <w:t>s</w:t>
+      </w:r>
+      <w:r>
+        <w:t>.sql file that contains the questions, the queries and the results</w:t>
+      </w:r>
+      <w:r>
+        <w:t>, with brief comments where needed</w:t>
+      </w:r>
       <w:r>
         <w:t>.</w:t>
       </w:r>
+    </w:p>
+    <w:p>
+      <w:r>
+        <w:t>For Python, inside the same folder you’ll fin</w:t>
+      </w:r>
+      <w:r>
+        <w:t>d the file answers.py that contains a code that produces, naturally, the same exact results as the SQL queries.</w:t>
+      </w:r>
       <w:r>
         <w:br/>
-        <w:t xml:space="preserve">In the folder </w:t>
-      </w:r>
-      <w:proofErr w:type="spellStart"/>
-      <w:r>
-        <w:t>srcAnalysis</w:t>
-      </w:r>
-      <w:proofErr w:type="spellEnd"/>
-      <w:r>
-        <w:t xml:space="preserve"> you’ll find the </w:t>
-      </w:r>
-      <w:proofErr w:type="spellStart"/>
-      <w:r>
-        <w:t>answer</w:t>
-      </w:r>
-      <w:r>
-        <w:t>s</w:t>
-      </w:r>
-      <w:r>
-        <w:t>.sql</w:t>
-      </w:r>
-      <w:proofErr w:type="spellEnd"/>
-      <w:r>
-        <w:t xml:space="preserve"> file that contains the questions, the queries and the results.</w:t>
-      </w:r>
-    </w:p>
-    <w:p>
-      <w:r>
-        <w:t>For Python, inside the same folder you’ll find…</w:t>
+        <w:t>Since it is a particularly small code I decided to leave it as a whole script, without separating it in modules. Let’s comment it briefly:</w:t>
+      </w:r>
+    </w:p>
+    <w:p>
+      <w:pPr>
+        <w:pStyle w:val="Paragrafoelenco"/>
+        <w:numPr>
+          <w:ilvl w:val="0"/>
+          <w:numId w:val="20"/>
+        </w:numPr>
+      </w:pPr>
+      <w:r>
+        <w:t>First, after importing the environment variables, I create a function of SafeTableFetch. This is needed because the standard call of the Supabase library can skip rows when reading big tables. Therefore this function does the call with an offset that gets continuously increased by a 1000 until there is no more row in the table;</w:t>
+      </w:r>
+    </w:p>
+    <w:p>
+      <w:pPr>
+        <w:pStyle w:val="Paragrafoelenco"/>
+        <w:numPr>
+          <w:ilvl w:val="0"/>
+          <w:numId w:val="20"/>
+        </w:numPr>
+      </w:pPr>
+      <w:r>
+        <w:t>This function is used to call the three main tables of the schema, which are then merged into one denormalized dataframe, which is then subject to some simple cleaning operation;</w:t>
+      </w:r>
+    </w:p>
+    <w:p>
+      <w:pPr>
+        <w:pStyle w:val="Paragrafoelenco"/>
+        <w:numPr>
+          <w:ilvl w:val="0"/>
+          <w:numId w:val="20"/>
+        </w:numPr>
+      </w:pPr>
+      <w:r>
+        <w:t xml:space="preserve">Then there are six functions, one for each question to answer. All of them start with filtering rules, that emulate the </w:t>
+      </w:r>
+      <w:r>
+        <w:rPr>
+          <w:i/>
+          <w:iCs/>
+          <w:u w:val="single"/>
+        </w:rPr>
+        <w:t>WHERE</w:t>
+      </w:r>
+      <w:r>
+        <w:t xml:space="preserve"> condition</w:t>
+      </w:r>
+      <w:r>
+        <w:t xml:space="preserve"> and continue with tailor-made rules;</w:t>
+      </w:r>
+    </w:p>
+    <w:p>
+      <w:pPr>
+        <w:pStyle w:val="Paragrafoelenco"/>
+        <w:numPr>
+          <w:ilvl w:val="0"/>
+          <w:numId w:val="20"/>
+        </w:numPr>
+      </w:pPr>
+      <w:r>
+        <w:t>Finally, there is a function that prints the results, that are passed to it as a dictionary.</w:t>
+      </w:r>
+    </w:p>
+    <w:p>
+      <w:r>
+        <w:rPr>
+          <w:b/>
+          <w:bCs/>
+          <w:color w:val="EE0000"/>
+        </w:rPr>
+        <w:t xml:space="preserve">PART </w:t>
+      </w:r>
+      <w:r>
+        <w:rPr>
+          <w:b/>
+          <w:bCs/>
+          <w:color w:val="EE0000"/>
+        </w:rPr>
+        <w:t>3</w:t>
+      </w:r>
+    </w:p>
+    <w:p>
+      <w:pPr>
+        <w:rPr>
+          <w:b/>
+          <w:bCs/>
+        </w:rPr>
+      </w:pPr>
+      <w:r>
+        <w:rPr>
+          <w:b/>
+          <w:bCs/>
+        </w:rPr>
+        <w:t>XXX</w:t>
+      </w:r>
+    </w:p>
+    <w:p>
+      <w:r>
+        <w:t>YYY</w:t>
       </w:r>
     </w:p>
     <w:sectPr>
@@ -3055,6 +2394,119 @@
     </w:lvl>
   </w:abstractNum>
   <w:abstractNum w:abstractNumId="1" w15:restartNumberingAfterBreak="0">
+    <w:nsid w:val="09F34E5E"/>
+    <w:multiLevelType w:val="hybridMultilevel"/>
+    <w:tmpl w:val="86D8B3A8"/>
+    <w:lvl w:ilvl="0" w:tplc="04100001">
+      <w:start w:val="1"/>
+      <w:numFmt w:val="bullet"/>
+      <w:lvlText w:val=""/>
+      <w:lvlJc w:val="left"/>
+      <w:pPr>
+        <w:ind w:left="720" w:hanging="360"/>
+      </w:pPr>
+      <w:rPr>
+        <w:rFonts w:ascii="Symbol" w:hAnsi="Symbol" w:hint="default"/>
+      </w:rPr>
+    </w:lvl>
+    <w:lvl w:ilvl="1" w:tplc="04100003" w:tentative="1">
+      <w:start w:val="1"/>
+      <w:numFmt w:val="bullet"/>
+      <w:lvlText w:val="o"/>
+      <w:lvlJc w:val="left"/>
+      <w:pPr>
+        <w:ind w:left="1440" w:hanging="360"/>
+      </w:pPr>
+      <w:rPr>
+        <w:rFonts w:ascii="Courier New" w:hAnsi="Courier New" w:cs="Courier New" w:hint="default"/>
+      </w:rPr>
+    </w:lvl>
+    <w:lvl w:ilvl="2" w:tplc="04100005" w:tentative="1">
+      <w:start w:val="1"/>
+      <w:numFmt w:val="bullet"/>
+      <w:lvlText w:val=""/>
+      <w:lvlJc w:val="left"/>
+      <w:pPr>
+        <w:ind w:left="2160" w:hanging="360"/>
+      </w:pPr>
+      <w:rPr>
+        <w:rFonts w:ascii="Wingdings" w:hAnsi="Wingdings" w:hint="default"/>
+      </w:rPr>
+    </w:lvl>
+    <w:lvl w:ilvl="3" w:tplc="04100001" w:tentative="1">
+      <w:start w:val="1"/>
+      <w:numFmt w:val="bullet"/>
+      <w:lvlText w:val=""/>
+      <w:lvlJc w:val="left"/>
+      <w:pPr>
+        <w:ind w:left="2880" w:hanging="360"/>
+      </w:pPr>
+      <w:rPr>
+        <w:rFonts w:ascii="Symbol" w:hAnsi="Symbol" w:hint="default"/>
+      </w:rPr>
+    </w:lvl>
+    <w:lvl w:ilvl="4" w:tplc="04100003" w:tentative="1">
+      <w:start w:val="1"/>
+      <w:numFmt w:val="bullet"/>
+      <w:lvlText w:val="o"/>
+      <w:lvlJc w:val="left"/>
+      <w:pPr>
+        <w:ind w:left="3600" w:hanging="360"/>
+      </w:pPr>
+      <w:rPr>
+        <w:rFonts w:ascii="Courier New" w:hAnsi="Courier New" w:cs="Courier New" w:hint="default"/>
+      </w:rPr>
+    </w:lvl>
+    <w:lvl w:ilvl="5" w:tplc="04100005" w:tentative="1">
+      <w:start w:val="1"/>
+      <w:numFmt w:val="bullet"/>
+      <w:lvlText w:val=""/>
+      <w:lvlJc w:val="left"/>
+      <w:pPr>
+        <w:ind w:left="4320" w:hanging="360"/>
+      </w:pPr>
+      <w:rPr>
+        <w:rFonts w:ascii="Wingdings" w:hAnsi="Wingdings" w:hint="default"/>
+      </w:rPr>
+    </w:lvl>
+    <w:lvl w:ilvl="6" w:tplc="04100001" w:tentative="1">
+      <w:start w:val="1"/>
+      <w:numFmt w:val="bullet"/>
+      <w:lvlText w:val=""/>
+      <w:lvlJc w:val="left"/>
+      <w:pPr>
+        <w:ind w:left="5040" w:hanging="360"/>
+      </w:pPr>
+      <w:rPr>
+        <w:rFonts w:ascii="Symbol" w:hAnsi="Symbol" w:hint="default"/>
+      </w:rPr>
+    </w:lvl>
+    <w:lvl w:ilvl="7" w:tplc="04100003" w:tentative="1">
+      <w:start w:val="1"/>
+      <w:numFmt w:val="bullet"/>
+      <w:lvlText w:val="o"/>
+      <w:lvlJc w:val="left"/>
+      <w:pPr>
+        <w:ind w:left="5760" w:hanging="360"/>
+      </w:pPr>
+      <w:rPr>
+        <w:rFonts w:ascii="Courier New" w:hAnsi="Courier New" w:cs="Courier New" w:hint="default"/>
+      </w:rPr>
+    </w:lvl>
+    <w:lvl w:ilvl="8" w:tplc="04100005" w:tentative="1">
+      <w:start w:val="1"/>
+      <w:numFmt w:val="bullet"/>
+      <w:lvlText w:val=""/>
+      <w:lvlJc w:val="left"/>
+      <w:pPr>
+        <w:ind w:left="6480" w:hanging="360"/>
+      </w:pPr>
+      <w:rPr>
+        <w:rFonts w:ascii="Wingdings" w:hAnsi="Wingdings" w:hint="default"/>
+      </w:rPr>
+    </w:lvl>
+  </w:abstractNum>
+  <w:abstractNum w:abstractNumId="2" w15:restartNumberingAfterBreak="0">
     <w:nsid w:val="0C6072D1"/>
     <w:multiLevelType w:val="hybridMultilevel"/>
     <w:tmpl w:val="1C4AABE4"/>
@@ -3143,7 +2595,7 @@
       </w:pPr>
     </w:lvl>
   </w:abstractNum>
-  <w:abstractNum w:abstractNumId="2" w15:restartNumberingAfterBreak="0">
+  <w:abstractNum w:abstractNumId="3" w15:restartNumberingAfterBreak="0">
     <w:nsid w:val="1BD57F93"/>
     <w:multiLevelType w:val="hybridMultilevel"/>
     <w:tmpl w:val="06A68C92"/>
@@ -3256,7 +2708,7 @@
       </w:rPr>
     </w:lvl>
   </w:abstractNum>
-  <w:abstractNum w:abstractNumId="3" w15:restartNumberingAfterBreak="0">
+  <w:abstractNum w:abstractNumId="4" w15:restartNumberingAfterBreak="0">
     <w:nsid w:val="1F194A5E"/>
     <w:multiLevelType w:val="hybridMultilevel"/>
     <w:tmpl w:val="1F264398"/>
@@ -3369,7 +2821,7 @@
       </w:rPr>
     </w:lvl>
   </w:abstractNum>
-  <w:abstractNum w:abstractNumId="4" w15:restartNumberingAfterBreak="0">
+  <w:abstractNum w:abstractNumId="5" w15:restartNumberingAfterBreak="0">
     <w:nsid w:val="20772737"/>
     <w:multiLevelType w:val="hybridMultilevel"/>
     <w:tmpl w:val="9D94B37A"/>
@@ -3482,7 +2934,7 @@
       </w:rPr>
     </w:lvl>
   </w:abstractNum>
-  <w:abstractNum w:abstractNumId="5" w15:restartNumberingAfterBreak="0">
+  <w:abstractNum w:abstractNumId="6" w15:restartNumberingAfterBreak="0">
     <w:nsid w:val="2D9B613E"/>
     <w:multiLevelType w:val="hybridMultilevel"/>
     <w:tmpl w:val="B5E2492E"/>
@@ -3595,7 +3047,7 @@
       </w:rPr>
     </w:lvl>
   </w:abstractNum>
-  <w:abstractNum w:abstractNumId="6" w15:restartNumberingAfterBreak="0">
+  <w:abstractNum w:abstractNumId="7" w15:restartNumberingAfterBreak="0">
     <w:nsid w:val="33935B25"/>
     <w:multiLevelType w:val="hybridMultilevel"/>
     <w:tmpl w:val="E13AF5FA"/>
@@ -3708,7 +3160,7 @@
       </w:rPr>
     </w:lvl>
   </w:abstractNum>
-  <w:abstractNum w:abstractNumId="7" w15:restartNumberingAfterBreak="0">
+  <w:abstractNum w:abstractNumId="8" w15:restartNumberingAfterBreak="0">
     <w:nsid w:val="3462431E"/>
     <w:multiLevelType w:val="hybridMultilevel"/>
     <w:tmpl w:val="3BC69BF2"/>
@@ -3821,7 +3273,7 @@
       </w:rPr>
     </w:lvl>
   </w:abstractNum>
-  <w:abstractNum w:abstractNumId="8" w15:restartNumberingAfterBreak="0">
+  <w:abstractNum w:abstractNumId="9" w15:restartNumberingAfterBreak="0">
     <w:nsid w:val="3ABA2E0B"/>
     <w:multiLevelType w:val="hybridMultilevel"/>
     <w:tmpl w:val="3BA80BD4"/>
@@ -3934,7 +3386,7 @@
       </w:rPr>
     </w:lvl>
   </w:abstractNum>
-  <w:abstractNum w:abstractNumId="9" w15:restartNumberingAfterBreak="0">
+  <w:abstractNum w:abstractNumId="10" w15:restartNumberingAfterBreak="0">
     <w:nsid w:val="3ACE3EE6"/>
     <w:multiLevelType w:val="hybridMultilevel"/>
     <w:tmpl w:val="99BC433E"/>
@@ -4047,7 +3499,7 @@
       </w:rPr>
     </w:lvl>
   </w:abstractNum>
-  <w:abstractNum w:abstractNumId="10" w15:restartNumberingAfterBreak="0">
+  <w:abstractNum w:abstractNumId="11" w15:restartNumberingAfterBreak="0">
     <w:nsid w:val="3D28792A"/>
     <w:multiLevelType w:val="hybridMultilevel"/>
     <w:tmpl w:val="1F3221AC"/>
@@ -4160,7 +3612,7 @@
       </w:rPr>
     </w:lvl>
   </w:abstractNum>
-  <w:abstractNum w:abstractNumId="11" w15:restartNumberingAfterBreak="0">
+  <w:abstractNum w:abstractNumId="12" w15:restartNumberingAfterBreak="0">
     <w:nsid w:val="42585CD1"/>
     <w:multiLevelType w:val="hybridMultilevel"/>
     <w:tmpl w:val="EEA034E0"/>
@@ -4273,7 +3725,7 @@
       </w:rPr>
     </w:lvl>
   </w:abstractNum>
-  <w:abstractNum w:abstractNumId="12" w15:restartNumberingAfterBreak="0">
+  <w:abstractNum w:abstractNumId="13" w15:restartNumberingAfterBreak="0">
     <w:nsid w:val="428D51EE"/>
     <w:multiLevelType w:val="hybridMultilevel"/>
     <w:tmpl w:val="D644A2E2"/>
@@ -4386,7 +3838,7 @@
       </w:rPr>
     </w:lvl>
   </w:abstractNum>
-  <w:abstractNum w:abstractNumId="13" w15:restartNumberingAfterBreak="0">
+  <w:abstractNum w:abstractNumId="14" w15:restartNumberingAfterBreak="0">
     <w:nsid w:val="45EE0BAA"/>
     <w:multiLevelType w:val="hybridMultilevel"/>
     <w:tmpl w:val="5F92BF68"/>
@@ -4499,7 +3951,7 @@
       </w:rPr>
     </w:lvl>
   </w:abstractNum>
-  <w:abstractNum w:abstractNumId="14" w15:restartNumberingAfterBreak="0">
+  <w:abstractNum w:abstractNumId="15" w15:restartNumberingAfterBreak="0">
     <w:nsid w:val="583D5945"/>
     <w:multiLevelType w:val="hybridMultilevel"/>
     <w:tmpl w:val="EDA0BD5A"/>
@@ -4612,7 +4064,7 @@
       </w:rPr>
     </w:lvl>
   </w:abstractNum>
-  <w:abstractNum w:abstractNumId="15" w15:restartNumberingAfterBreak="0">
+  <w:abstractNum w:abstractNumId="16" w15:restartNumberingAfterBreak="0">
     <w:nsid w:val="5C976776"/>
     <w:multiLevelType w:val="hybridMultilevel"/>
     <w:tmpl w:val="E71CE142"/>
@@ -4725,7 +4177,7 @@
       </w:rPr>
     </w:lvl>
   </w:abstractNum>
-  <w:abstractNum w:abstractNumId="16" w15:restartNumberingAfterBreak="0">
+  <w:abstractNum w:abstractNumId="17" w15:restartNumberingAfterBreak="0">
     <w:nsid w:val="5E6E5FF6"/>
     <w:multiLevelType w:val="hybridMultilevel"/>
     <w:tmpl w:val="427E6C74"/>
@@ -4838,7 +4290,7 @@
       </w:rPr>
     </w:lvl>
   </w:abstractNum>
-  <w:abstractNum w:abstractNumId="17" w15:restartNumberingAfterBreak="0">
+  <w:abstractNum w:abstractNumId="18" w15:restartNumberingAfterBreak="0">
     <w:nsid w:val="67544113"/>
     <w:multiLevelType w:val="hybridMultilevel"/>
     <w:tmpl w:val="9006B7B8"/>
@@ -4951,59 +4403,178 @@
       </w:rPr>
     </w:lvl>
   </w:abstractNum>
+  <w:abstractNum w:abstractNumId="19" w15:restartNumberingAfterBreak="0">
+    <w:nsid w:val="777F10C1"/>
+    <w:multiLevelType w:val="hybridMultilevel"/>
+    <w:tmpl w:val="F07A33FA"/>
+    <w:lvl w:ilvl="0" w:tplc="04100001">
+      <w:start w:val="1"/>
+      <w:numFmt w:val="bullet"/>
+      <w:lvlText w:val=""/>
+      <w:lvlJc w:val="left"/>
+      <w:pPr>
+        <w:ind w:left="720" w:hanging="360"/>
+      </w:pPr>
+      <w:rPr>
+        <w:rFonts w:ascii="Symbol" w:hAnsi="Symbol" w:hint="default"/>
+      </w:rPr>
+    </w:lvl>
+    <w:lvl w:ilvl="1" w:tplc="04100003" w:tentative="1">
+      <w:start w:val="1"/>
+      <w:numFmt w:val="bullet"/>
+      <w:lvlText w:val="o"/>
+      <w:lvlJc w:val="left"/>
+      <w:pPr>
+        <w:ind w:left="1440" w:hanging="360"/>
+      </w:pPr>
+      <w:rPr>
+        <w:rFonts w:ascii="Courier New" w:hAnsi="Courier New" w:cs="Courier New" w:hint="default"/>
+      </w:rPr>
+    </w:lvl>
+    <w:lvl w:ilvl="2" w:tplc="04100005" w:tentative="1">
+      <w:start w:val="1"/>
+      <w:numFmt w:val="bullet"/>
+      <w:lvlText w:val=""/>
+      <w:lvlJc w:val="left"/>
+      <w:pPr>
+        <w:ind w:left="2160" w:hanging="360"/>
+      </w:pPr>
+      <w:rPr>
+        <w:rFonts w:ascii="Wingdings" w:hAnsi="Wingdings" w:hint="default"/>
+      </w:rPr>
+    </w:lvl>
+    <w:lvl w:ilvl="3" w:tplc="04100001" w:tentative="1">
+      <w:start w:val="1"/>
+      <w:numFmt w:val="bullet"/>
+      <w:lvlText w:val=""/>
+      <w:lvlJc w:val="left"/>
+      <w:pPr>
+        <w:ind w:left="2880" w:hanging="360"/>
+      </w:pPr>
+      <w:rPr>
+        <w:rFonts w:ascii="Symbol" w:hAnsi="Symbol" w:hint="default"/>
+      </w:rPr>
+    </w:lvl>
+    <w:lvl w:ilvl="4" w:tplc="04100003" w:tentative="1">
+      <w:start w:val="1"/>
+      <w:numFmt w:val="bullet"/>
+      <w:lvlText w:val="o"/>
+      <w:lvlJc w:val="left"/>
+      <w:pPr>
+        <w:ind w:left="3600" w:hanging="360"/>
+      </w:pPr>
+      <w:rPr>
+        <w:rFonts w:ascii="Courier New" w:hAnsi="Courier New" w:cs="Courier New" w:hint="default"/>
+      </w:rPr>
+    </w:lvl>
+    <w:lvl w:ilvl="5" w:tplc="04100005" w:tentative="1">
+      <w:start w:val="1"/>
+      <w:numFmt w:val="bullet"/>
+      <w:lvlText w:val=""/>
+      <w:lvlJc w:val="left"/>
+      <w:pPr>
+        <w:ind w:left="4320" w:hanging="360"/>
+      </w:pPr>
+      <w:rPr>
+        <w:rFonts w:ascii="Wingdings" w:hAnsi="Wingdings" w:hint="default"/>
+      </w:rPr>
+    </w:lvl>
+    <w:lvl w:ilvl="6" w:tplc="04100001" w:tentative="1">
+      <w:start w:val="1"/>
+      <w:numFmt w:val="bullet"/>
+      <w:lvlText w:val=""/>
+      <w:lvlJc w:val="left"/>
+      <w:pPr>
+        <w:ind w:left="5040" w:hanging="360"/>
+      </w:pPr>
+      <w:rPr>
+        <w:rFonts w:ascii="Symbol" w:hAnsi="Symbol" w:hint="default"/>
+      </w:rPr>
+    </w:lvl>
+    <w:lvl w:ilvl="7" w:tplc="04100003" w:tentative="1">
+      <w:start w:val="1"/>
+      <w:numFmt w:val="bullet"/>
+      <w:lvlText w:val="o"/>
+      <w:lvlJc w:val="left"/>
+      <w:pPr>
+        <w:ind w:left="5760" w:hanging="360"/>
+      </w:pPr>
+      <w:rPr>
+        <w:rFonts w:ascii="Courier New" w:hAnsi="Courier New" w:cs="Courier New" w:hint="default"/>
+      </w:rPr>
+    </w:lvl>
+    <w:lvl w:ilvl="8" w:tplc="04100005" w:tentative="1">
+      <w:start w:val="1"/>
+      <w:numFmt w:val="bullet"/>
+      <w:lvlText w:val=""/>
+      <w:lvlJc w:val="left"/>
+      <w:pPr>
+        <w:ind w:left="6480" w:hanging="360"/>
+      </w:pPr>
+      <w:rPr>
+        <w:rFonts w:ascii="Wingdings" w:hAnsi="Wingdings" w:hint="default"/>
+      </w:rPr>
+    </w:lvl>
+  </w:abstractNum>
   <w:num w:numId="1" w16cid:durableId="923882001">
+    <w:abstractNumId w:val="5"/>
+  </w:num>
+  <w:num w:numId="2" w16cid:durableId="23023429">
+    <w:abstractNumId w:val="13"/>
+  </w:num>
+  <w:num w:numId="3" w16cid:durableId="1056127367">
+    <w:abstractNumId w:val="8"/>
+  </w:num>
+  <w:num w:numId="4" w16cid:durableId="1182011243">
+    <w:abstractNumId w:val="9"/>
+  </w:num>
+  <w:num w:numId="5" w16cid:durableId="2117823676">
+    <w:abstractNumId w:val="10"/>
+  </w:num>
+  <w:num w:numId="6" w16cid:durableId="2070766436">
+    <w:abstractNumId w:val="11"/>
+  </w:num>
+  <w:num w:numId="7" w16cid:durableId="690837530">
+    <w:abstractNumId w:val="3"/>
+  </w:num>
+  <w:num w:numId="8" w16cid:durableId="1394507652">
+    <w:abstractNumId w:val="7"/>
+  </w:num>
+  <w:num w:numId="9" w16cid:durableId="805010617">
+    <w:abstractNumId w:val="2"/>
+  </w:num>
+  <w:num w:numId="10" w16cid:durableId="877743312">
     <w:abstractNumId w:val="4"/>
   </w:num>
-  <w:num w:numId="2" w16cid:durableId="23023429">
-    <w:abstractNumId w:val="12"/>
-  </w:num>
-  <w:num w:numId="3" w16cid:durableId="1056127367">
-    <w:abstractNumId w:val="7"/>
-  </w:num>
-  <w:num w:numId="4" w16cid:durableId="1182011243">
-    <w:abstractNumId w:val="8"/>
-  </w:num>
-  <w:num w:numId="5" w16cid:durableId="2117823676">
-    <w:abstractNumId w:val="9"/>
-  </w:num>
-  <w:num w:numId="6" w16cid:durableId="2070766436">
-    <w:abstractNumId w:val="10"/>
-  </w:num>
-  <w:num w:numId="7" w16cid:durableId="690837530">
-    <w:abstractNumId w:val="2"/>
-  </w:num>
-  <w:num w:numId="8" w16cid:durableId="1394507652">
+  <w:num w:numId="11" w16cid:durableId="25836848">
     <w:abstractNumId w:val="6"/>
   </w:num>
-  <w:num w:numId="9" w16cid:durableId="805010617">
-    <w:abstractNumId w:val="1"/>
-  </w:num>
-  <w:num w:numId="10" w16cid:durableId="877743312">
-    <w:abstractNumId w:val="3"/>
-  </w:num>
-  <w:num w:numId="11" w16cid:durableId="25836848">
-    <w:abstractNumId w:val="5"/>
-  </w:num>
   <w:num w:numId="12" w16cid:durableId="1944921642">
-    <w:abstractNumId w:val="11"/>
+    <w:abstractNumId w:val="12"/>
   </w:num>
   <w:num w:numId="13" w16cid:durableId="1378625354">
     <w:abstractNumId w:val="0"/>
   </w:num>
   <w:num w:numId="14" w16cid:durableId="152727121">
+    <w:abstractNumId w:val="16"/>
+  </w:num>
+  <w:num w:numId="15" w16cid:durableId="254097730">
+    <w:abstractNumId w:val="17"/>
+  </w:num>
+  <w:num w:numId="16" w16cid:durableId="171727419">
     <w:abstractNumId w:val="15"/>
   </w:num>
-  <w:num w:numId="15" w16cid:durableId="254097730">
-    <w:abstractNumId w:val="16"/>
-  </w:num>
-  <w:num w:numId="16" w16cid:durableId="171727419">
+  <w:num w:numId="17" w16cid:durableId="62262387">
     <w:abstractNumId w:val="14"/>
   </w:num>
-  <w:num w:numId="17" w16cid:durableId="62262387">
-    <w:abstractNumId w:val="13"/>
+  <w:num w:numId="18" w16cid:durableId="1316450023">
+    <w:abstractNumId w:val="18"/>
   </w:num>
-  <w:num w:numId="18" w16cid:durableId="1316450023">
-    <w:abstractNumId w:val="17"/>
+  <w:num w:numId="19" w16cid:durableId="1600984017">
+    <w:abstractNumId w:val="19"/>
+  </w:num>
+  <w:num w:numId="20" w16cid:durableId="972908894">
+    <w:abstractNumId w:val="1"/>
   </w:num>
 </w:numbering>
 </file>
@@ -5408,7 +4979,7 @@
   <w:style w:type="paragraph" w:default="1" w:styleId="Normale">
     <w:name w:val="Normal"/>
     <w:qFormat/>
-    <w:rsid w:val="00254E60"/>
+    <w:rsid w:val="0016126B"/>
     <w:rPr>
       <w:lang w:val="en-US"/>
     </w:rPr>

</xml_diff>